<commit_message>
Add more detail to metrics section
</commit_message>
<xml_diff>
--- a/capstone_project/report.docx
+++ b/capstone_project/report.docx
@@ -368,48 +368,223 @@
         <w:t xml:space="preserve"> </w:t>
       </w:r>
       <w:r>
-        <w:t>dataset being balanced and only binary classification required. In addition, a false positive is not</w:t>
+        <w:t xml:space="preserve">dataset being balanced and only binary classification required. </w:t>
+      </w:r>
+      <w:bookmarkStart w:id="0" w:name="_GoBack"/>
+      <w:bookmarkEnd w:id="0"/>
+    </w:p>
+    <w:p/>
+    <w:p>
+      <w:r>
+        <w:t>Alternative metrics sometimes used instead of accuracy include:</w:t>
+      </w:r>
+    </w:p>
+    <w:p>
+      <w:pPr>
+        <w:pStyle w:val="ListParagraph"/>
+        <w:numPr>
+          <w:ilvl w:val="0"/>
+          <w:numId w:val="26"/>
+        </w:numPr>
+      </w:pPr>
+      <w:r>
+        <w:rPr>
+          <w:rStyle w:val="Emphasis"/>
+        </w:rPr>
+        <w:t>Precision</w:t>
+      </w:r>
+      <w:r>
+        <w:t xml:space="preserve">, </w:t>
+      </w:r>
+      <w:r>
+        <w:t>the number of true positives out of all positives predicted.</w:t>
       </w:r>
       <w:r>
         <w:t xml:space="preserve"> </w:t>
       </w:r>
-      <w:r>
-        <w:t xml:space="preserve">considered either better or worse than a false negative. Therefore, </w:t>
-      </w:r>
-      <w:r>
-        <w:t>alternative</w:t>
-      </w:r>
-      <w:r>
-        <w:t xml:space="preserve"> metrics suitable for</w:t>
-      </w:r>
-    </w:p>
-    <w:p>
-      <w:r>
-        <w:t>imbalanced datasets, such as f1-score, precision and recall, do not offer any real advantage over</w:t>
+    </w:p>
+    <w:p>
+      <w:pPr>
+        <w:pStyle w:val="ListParagraph"/>
+        <w:numPr>
+          <w:ilvl w:val="0"/>
+          <w:numId w:val="26"/>
+        </w:numPr>
+      </w:pPr>
+      <w:r>
+        <w:rPr>
+          <w:rStyle w:val="Emphasis"/>
+        </w:rPr>
+        <w:t>Recall</w:t>
+      </w:r>
+      <w:r>
+        <w:t xml:space="preserve">, </w:t>
+      </w:r>
+      <w:r>
+        <w:t>the number of true positives</w:t>
+      </w:r>
+      <w:r>
+        <w:t xml:space="preserve"> out of all true positives and false negatives.</w:t>
+      </w:r>
+    </w:p>
+    <w:p>
+      <w:pPr>
+        <w:pStyle w:val="ListParagraph"/>
+        <w:numPr>
+          <w:ilvl w:val="0"/>
+          <w:numId w:val="26"/>
+        </w:numPr>
+      </w:pPr>
+      <w:r>
+        <w:rPr>
+          <w:rStyle w:val="Emphasis"/>
+        </w:rPr>
+        <w:lastRenderedPageBreak/>
+        <w:t>F-1 score</w:t>
+      </w:r>
+      <w:r>
+        <w:t>, a single measure combining both precision and recall.</w:t>
+      </w:r>
+    </w:p>
+    <w:p/>
+    <w:p>
+      <w:r>
+        <w:t xml:space="preserve">Precision, recall and f1 have their advantages when the dataset is imbalanced. For instance, if it consisted of 90% cat images and 10% dog, then a classifier that always predicted </w:t>
+      </w:r>
+      <w:r>
+        <w:rPr>
+          <w:rStyle w:val="Emphasis"/>
+        </w:rPr>
+        <w:t>cat</w:t>
+      </w:r>
+      <w:r>
+        <w:t xml:space="preserve"> would achieve a</w:t>
+      </w:r>
+      <w:r>
+        <w:t>n apparently</w:t>
+      </w:r>
+      <w:r>
+        <w:t xml:space="preserve"> 90% accuracy.</w:t>
       </w:r>
       <w:r>
         <w:t xml:space="preserve"> </w:t>
       </w:r>
       <w:r>
+        <w:t xml:space="preserve">The recall score would be much higher than precision though, revealing the weakness in the model that accuracy alone would miss. </w:t>
+      </w:r>
+    </w:p>
+    <w:p/>
+    <w:p>
+      <w:r>
+        <w:t>Another use case for them is when false positives and false negatives are not equivalent. An example o</w:t>
+      </w:r>
+      <w:r>
+        <w:t>f this is with cancer screening:</w:t>
+      </w:r>
+      <w:r>
+        <w:t xml:space="preserve"> a false positive (</w:t>
+      </w:r>
+      <w:r>
+        <w:t>“</w:t>
+      </w:r>
+      <w:r>
+        <w:t>told you have cancer</w:t>
+      </w:r>
+      <w:r>
+        <w:t>, but you do not</w:t>
+      </w:r>
+      <w:r>
+        <w:t>”</w:t>
+      </w:r>
+      <w:r>
+        <w:t xml:space="preserve">) </w:t>
+      </w:r>
+      <w:r>
+        <w:t>is bad</w:t>
+      </w:r>
+      <w:r>
+        <w:t>,</w:t>
+      </w:r>
+      <w:r>
+        <w:t xml:space="preserve"> but a false negative (</w:t>
+      </w:r>
+      <w:r>
+        <w:t>“</w:t>
+      </w:r>
+      <w:r>
+        <w:t>told you do</w:t>
+      </w:r>
+      <w:r>
+        <w:t xml:space="preserve"> </w:t>
+      </w:r>
+      <w:r>
+        <w:t>n</w:t>
+      </w:r>
+      <w:r>
+        <w:t>o</w:t>
+      </w:r>
+      <w:r>
+        <w:t>t have cancer, but you</w:t>
+      </w:r>
+      <w:r>
+        <w:t xml:space="preserve"> do</w:t>
+      </w:r>
+      <w:r>
+        <w:t>”</w:t>
+      </w:r>
+      <w:r>
+        <w:t xml:space="preserve">) </w:t>
+      </w:r>
+      <w:r>
+        <w:t>is</w:t>
+      </w:r>
+      <w:r>
+        <w:t xml:space="preserve"> life threatening. In this case, a model with high recall (lowest numbers of false negatives)</w:t>
+      </w:r>
+      <w:r>
+        <w:t xml:space="preserve"> may be preferred over one with higher accuracy</w:t>
+      </w:r>
+      <w:r>
+        <w:t xml:space="preserve"> but poorer recall.</w:t>
+      </w:r>
+    </w:p>
+    <w:p/>
+    <w:p>
+      <w:r>
+        <w:t>For this dataset</w:t>
+      </w:r>
+      <w:r>
+        <w:t>,</w:t>
+      </w:r>
+      <w:r>
+        <w:t xml:space="preserve"> there’s an equal number </w:t>
+      </w:r>
+      <w:r>
+        <w:t xml:space="preserve">images of cats and dogs, and there’s </w:t>
+      </w:r>
+      <w:r>
+        <w:t>no difference between false positives and negatives</w:t>
+      </w:r>
+      <w:r>
+        <w:t xml:space="preserve">. </w:t>
+      </w:r>
+      <w:r>
+        <w:t>Precision, recall and</w:t>
+      </w:r>
+      <w:r>
+        <w:t xml:space="preserve"> f1</w:t>
+      </w:r>
+      <w:r>
+        <w:t xml:space="preserve">-score </w:t>
+      </w:r>
+      <w:r>
+        <w:t>do not offer any real advantage over</w:t>
+      </w:r>
+      <w:r>
+        <w:t xml:space="preserve"> </w:t>
+      </w:r>
+      <w:r>
         <w:t>accuracy in this case.</w:t>
-      </w:r>
-    </w:p>
-    <w:p/>
-    <w:p>
-      <w:r>
-        <w:t>Accuracy can be</w:t>
-      </w:r>
-      <w:r>
-        <w:t xml:space="preserve"> </w:t>
-      </w:r>
-      <w:r>
-        <w:t>measured by testing</w:t>
-      </w:r>
-      <w:r>
-        <w:t xml:space="preserve"> predictions</w:t>
-      </w:r>
-      <w:r>
-        <w:t xml:space="preserve"> against the validation set.</w:t>
       </w:r>
     </w:p>
     <w:p>
@@ -2450,10 +2625,7 @@
         <w:t xml:space="preserve"> To adapt this to return the desired class predictions, the intermediate features are then used as the input to a small model that simply uses dense layers to generate the predictions.</w:t>
       </w:r>
     </w:p>
-    <w:p>
-      <w:bookmarkStart w:id="0" w:name="_GoBack"/>
-      <w:bookmarkEnd w:id="0"/>
-    </w:p>
+    <w:p/>
     <w:p>
       <w:pPr>
         <w:pStyle w:val="Title"/>
@@ -5415,12 +5587,125 @@
     </w:lvl>
   </w:abstractNum>
   <w:abstractNum w:abstractNumId="20">
+    <w:nsid w:val="5AA114E6"/>
+    <w:multiLevelType w:val="hybridMultilevel"/>
+    <w:tmpl w:val="DE4EECAE"/>
+    <w:lvl w:ilvl="0" w:tplc="08090001">
+      <w:start w:val="1"/>
+      <w:numFmt w:val="bullet"/>
+      <w:lvlText w:val=""/>
+      <w:lvlJc w:val="left"/>
+      <w:pPr>
+        <w:ind w:left="787" w:hanging="360"/>
+      </w:pPr>
+      <w:rPr>
+        <w:rFonts w:ascii="Symbol" w:hAnsi="Symbol" w:hint="default"/>
+      </w:rPr>
+    </w:lvl>
+    <w:lvl w:ilvl="1" w:tplc="08090003" w:tentative="1">
+      <w:start w:val="1"/>
+      <w:numFmt w:val="bullet"/>
+      <w:lvlText w:val="o"/>
+      <w:lvlJc w:val="left"/>
+      <w:pPr>
+        <w:ind w:left="1507" w:hanging="360"/>
+      </w:pPr>
+      <w:rPr>
+        <w:rFonts w:ascii="Courier New" w:hAnsi="Courier New" w:hint="default"/>
+      </w:rPr>
+    </w:lvl>
+    <w:lvl w:ilvl="2" w:tplc="08090005" w:tentative="1">
+      <w:start w:val="1"/>
+      <w:numFmt w:val="bullet"/>
+      <w:lvlText w:val=""/>
+      <w:lvlJc w:val="left"/>
+      <w:pPr>
+        <w:ind w:left="2227" w:hanging="360"/>
+      </w:pPr>
+      <w:rPr>
+        <w:rFonts w:ascii="Wingdings" w:hAnsi="Wingdings" w:hint="default"/>
+      </w:rPr>
+    </w:lvl>
+    <w:lvl w:ilvl="3" w:tplc="08090001" w:tentative="1">
+      <w:start w:val="1"/>
+      <w:numFmt w:val="bullet"/>
+      <w:lvlText w:val=""/>
+      <w:lvlJc w:val="left"/>
+      <w:pPr>
+        <w:ind w:left="2947" w:hanging="360"/>
+      </w:pPr>
+      <w:rPr>
+        <w:rFonts w:ascii="Symbol" w:hAnsi="Symbol" w:hint="default"/>
+      </w:rPr>
+    </w:lvl>
+    <w:lvl w:ilvl="4" w:tplc="08090003" w:tentative="1">
+      <w:start w:val="1"/>
+      <w:numFmt w:val="bullet"/>
+      <w:lvlText w:val="o"/>
+      <w:lvlJc w:val="left"/>
+      <w:pPr>
+        <w:ind w:left="3667" w:hanging="360"/>
+      </w:pPr>
+      <w:rPr>
+        <w:rFonts w:ascii="Courier New" w:hAnsi="Courier New" w:hint="default"/>
+      </w:rPr>
+    </w:lvl>
+    <w:lvl w:ilvl="5" w:tplc="08090005" w:tentative="1">
+      <w:start w:val="1"/>
+      <w:numFmt w:val="bullet"/>
+      <w:lvlText w:val=""/>
+      <w:lvlJc w:val="left"/>
+      <w:pPr>
+        <w:ind w:left="4387" w:hanging="360"/>
+      </w:pPr>
+      <w:rPr>
+        <w:rFonts w:ascii="Wingdings" w:hAnsi="Wingdings" w:hint="default"/>
+      </w:rPr>
+    </w:lvl>
+    <w:lvl w:ilvl="6" w:tplc="08090001" w:tentative="1">
+      <w:start w:val="1"/>
+      <w:numFmt w:val="bullet"/>
+      <w:lvlText w:val=""/>
+      <w:lvlJc w:val="left"/>
+      <w:pPr>
+        <w:ind w:left="5107" w:hanging="360"/>
+      </w:pPr>
+      <w:rPr>
+        <w:rFonts w:ascii="Symbol" w:hAnsi="Symbol" w:hint="default"/>
+      </w:rPr>
+    </w:lvl>
+    <w:lvl w:ilvl="7" w:tplc="08090003" w:tentative="1">
+      <w:start w:val="1"/>
+      <w:numFmt w:val="bullet"/>
+      <w:lvlText w:val="o"/>
+      <w:lvlJc w:val="left"/>
+      <w:pPr>
+        <w:ind w:left="5827" w:hanging="360"/>
+      </w:pPr>
+      <w:rPr>
+        <w:rFonts w:ascii="Courier New" w:hAnsi="Courier New" w:hint="default"/>
+      </w:rPr>
+    </w:lvl>
+    <w:lvl w:ilvl="8" w:tplc="08090005" w:tentative="1">
+      <w:start w:val="1"/>
+      <w:numFmt w:val="bullet"/>
+      <w:lvlText w:val=""/>
+      <w:lvlJc w:val="left"/>
+      <w:pPr>
+        <w:ind w:left="6547" w:hanging="360"/>
+      </w:pPr>
+      <w:rPr>
+        <w:rFonts w:ascii="Wingdings" w:hAnsi="Wingdings" w:hint="default"/>
+      </w:rPr>
+    </w:lvl>
+  </w:abstractNum>
+  <w:abstractNum w:abstractNumId="21">
     <w:nsid w:val="5B1B5787"/>
     <w:multiLevelType w:val="multilevel"/>
     <w:tmpl w:val="4572ABF8"/>
     <w:numStyleLink w:val="MLAOutline"/>
   </w:abstractNum>
-  <w:abstractNum w:abstractNumId="21">
+  <w:abstractNum w:abstractNumId="22">
     <w:nsid w:val="5C376D34"/>
     <w:multiLevelType w:val="hybridMultilevel"/>
     <w:tmpl w:val="6A444BAE"/>
@@ -5533,7 +5818,7 @@
       </w:rPr>
     </w:lvl>
   </w:abstractNum>
-  <w:abstractNum w:abstractNumId="22">
+  <w:abstractNum w:abstractNumId="23">
     <w:nsid w:val="6FE73EDA"/>
     <w:multiLevelType w:val="hybridMultilevel"/>
     <w:tmpl w:val="F02A2A40"/>
@@ -5646,7 +5931,7 @@
       </w:rPr>
     </w:lvl>
   </w:abstractNum>
-  <w:abstractNum w:abstractNumId="23">
+  <w:abstractNum w:abstractNumId="24">
     <w:nsid w:val="715E7AAC"/>
     <w:multiLevelType w:val="hybridMultilevel"/>
     <w:tmpl w:val="B9D4A29E"/>
@@ -5759,7 +6044,7 @@
       </w:rPr>
     </w:lvl>
   </w:abstractNum>
-  <w:abstractNum w:abstractNumId="24">
+  <w:abstractNum w:abstractNumId="25">
     <w:nsid w:val="7DDD5E6A"/>
     <w:multiLevelType w:val="hybridMultilevel"/>
     <w:tmpl w:val="8638A920"/>
@@ -5909,19 +6194,19 @@
     <w:abstractNumId w:val="19"/>
   </w:num>
   <w:num w:numId="13">
-    <w:abstractNumId w:val="20"/>
+    <w:abstractNumId w:val="21"/>
   </w:num>
   <w:num w:numId="14">
     <w:abstractNumId w:val="0"/>
   </w:num>
   <w:num w:numId="15">
-    <w:abstractNumId w:val="23"/>
+    <w:abstractNumId w:val="24"/>
   </w:num>
   <w:num w:numId="16">
     <w:abstractNumId w:val="18"/>
   </w:num>
   <w:num w:numId="17">
-    <w:abstractNumId w:val="21"/>
+    <w:abstractNumId w:val="22"/>
   </w:num>
   <w:num w:numId="18">
     <w:abstractNumId w:val="16"/>
@@ -5930,13 +6215,13 @@
     <w:abstractNumId w:val="13"/>
   </w:num>
   <w:num w:numId="20">
-    <w:abstractNumId w:val="22"/>
+    <w:abstractNumId w:val="23"/>
   </w:num>
   <w:num w:numId="21">
     <w:abstractNumId w:val="12"/>
   </w:num>
   <w:num w:numId="22">
-    <w:abstractNumId w:val="24"/>
+    <w:abstractNumId w:val="25"/>
   </w:num>
   <w:num w:numId="23">
     <w:abstractNumId w:val="17"/>
@@ -5946,6 +6231,9 @@
   </w:num>
   <w:num w:numId="25">
     <w:abstractNumId w:val="11"/>
+  </w:num>
+  <w:num w:numId="26">
+    <w:abstractNumId w:val="20"/>
   </w:num>
 </w:numbering>
 </file>
@@ -8762,7 +9050,7 @@
 </file>
 
 <file path=customXml/itemProps2.xml><?xml version="1.0" encoding="utf-8"?>
-<ds:datastoreItem xmlns:ds="http://schemas.openxmlformats.org/officeDocument/2006/customXml" ds:itemID="{EF356962-7116-D54B-9B18-182B859D6EEF}">
+<ds:datastoreItem xmlns:ds="http://schemas.openxmlformats.org/officeDocument/2006/customXml" ds:itemID="{9BCE45A5-BC70-1A44-A26C-8D9EB5A27B5A}">
   <ds:schemaRefs>
     <ds:schemaRef ds:uri="http://schemas.openxmlformats.org/officeDocument/2006/bibliography"/>
   </ds:schemaRefs>

</xml_diff>

<commit_message>
Add statistics to Analysis section
</commit_message>
<xml_diff>
--- a/capstone_project/report.docx
+++ b/capstone_project/report.docx
@@ -125,29 +125,13 @@
     <w:p/>
     <w:p>
       <w:r>
-        <w:t>This has been a task that is traditionally very easy for humans, but difficult for computers due to large variety of shapes, breeds, colours, photo composition, lighting and so on in the photos. Ten years ago, it was used as a CAPTCHA challenge (Microsoft, 2007) to distinguish human users of a system from computers. In 2008, techniques in computer vision advanced to sufficiently attack the CAPTCHA with 82.7% accuracy with a SVM classifier (</w:t>
-      </w:r>
-      <w:proofErr w:type="spellStart"/>
-      <w:r>
-        <w:t>Golle</w:t>
-      </w:r>
-      <w:proofErr w:type="spellEnd"/>
-      <w:r>
-        <w:t>, 2008) making it no longer viable. Modern computer vision techniques using convolutional neural networks should be able to improve on this substantially further still.</w:t>
+        <w:t>This has been a task that is traditionally very easy for humans, but difficult for computers due to large variety of shapes, breeds, colours, photo composition, lighting and so on in the photos. Ten years ago, it was used as a CAPTCHA challenge (Microsoft, 2007) to distinguish human users of a system from computers. In 2008, techniques in computer vision advanced to sufficiently attack the CAPTCHA with 82.7% accuracy with a SVM classifier (Golle, 2008) making it no longer viable. Modern computer vision techniques using convolutional neural networks should be able to improve on this substantially further still.</w:t>
       </w:r>
     </w:p>
     <w:p/>
     <w:p>
       <w:r>
-        <w:t xml:space="preserve">I think this is an exciting challenge to work on as, although it may have limited use itself, it encapsulates the fundamental techniques needed to solve a wide range of computer vision problems into a simple problem domain. Consequently, the methods used to achieve high accuracy on the Dogs </w:t>
-      </w:r>
-      <w:proofErr w:type="gramStart"/>
-      <w:r>
-        <w:t>vs</w:t>
-      </w:r>
-      <w:proofErr w:type="gramEnd"/>
-      <w:r>
-        <w:t xml:space="preserve"> Cats problem can then be applied to a wide range of today's computer vision challenges.</w:t>
+        <w:t>I think this is an exciting challenge to work on as, although it may have limited use itself, it encapsulates the fundamental techniques needed to solve a wide range of computer vision problems into a simple problem domain. Consequently, the methods used to achieve high accuracy on the Dogs vs Cats problem can then be applied to a wide range of today's computer vision challenges.</w:t>
       </w:r>
     </w:p>
     <w:p/>
@@ -370,8 +354,6 @@
       <w:r>
         <w:t xml:space="preserve">dataset being balanced and only binary classification required. </w:t>
       </w:r>
-      <w:bookmarkStart w:id="0" w:name="_GoBack"/>
-      <w:bookmarkEnd w:id="0"/>
     </w:p>
     <w:p/>
     <w:p>
@@ -476,10 +458,22 @@
     <w:p/>
     <w:p>
       <w:r>
-        <w:t>Another use case for them is when false positives and false negatives are not equivalent. An example o</w:t>
-      </w:r>
-      <w:r>
-        <w:t>f this is with cancer screening:</w:t>
+        <w:t xml:space="preserve">Another use case </w:t>
+      </w:r>
+      <w:r>
+        <w:t xml:space="preserve">is when false positives and false negatives are not equivalent. </w:t>
+      </w:r>
+      <w:r>
+        <w:t>An example</w:t>
+      </w:r>
+      <w:r>
+        <w:t xml:space="preserve"> would be </w:t>
+      </w:r>
+      <w:r>
+        <w:t xml:space="preserve">a model used to detect </w:t>
+      </w:r>
+      <w:r>
+        <w:t>cancer:</w:t>
       </w:r>
       <w:r>
         <w:t xml:space="preserve"> a false positive (</w:t>
@@ -650,19 +644,108 @@
     <w:p/>
     <w:p>
       <w:r>
-        <w:t xml:space="preserve">The training and test set both originally come from the </w:t>
-      </w:r>
-      <w:proofErr w:type="spellStart"/>
-      <w:r>
-        <w:t>Asirra</w:t>
-      </w:r>
-      <w:proofErr w:type="spellEnd"/>
-      <w:r>
-        <w:t xml:space="preserve"> dataset (Microsoft, 2007), of which the full dataset contains more than 3 million images of cats and dogs from petfinder.com. This makes it an ideal dataset for this problem, although as the images are specifically of pet dogs and cats it may be skewed towards certain breeds that are most popular as pets.</w:t>
+        <w:t>The training and test set both originally come from the Asirra dataset (Microsoft, 2007), of which the full dataset contains more than 3 million images of cats and dogs from petfinder.com. This makes it an ideal dataset for this problem, although as the images are specifically of pet dogs and cats it may be skewed towards certain breeds that are most popular as pets.</w:t>
       </w:r>
     </w:p>
     <w:p/>
     <w:p>
+      <w:r>
+        <w:t>The images average a size of 404x360px, and a file size of 22KB.</w:t>
+      </w:r>
+    </w:p>
+    <w:p>
+      <w:r>
+        <w:drawing>
+          <wp:inline distT="0" distB="0" distL="0" distR="0" wp14:anchorId="46234604" wp14:editId="34D359B3">
+            <wp:extent cx="5731510" cy="2281555"/>
+            <wp:effectExtent l="25400" t="25400" r="34290" b="29845"/>
+            <wp:docPr id="5" name="Picture 5"/>
+            <wp:cNvGraphicFramePr>
+              <a:graphicFrameLocks xmlns:a="http://schemas.openxmlformats.org/drawingml/2006/main" noChangeAspect="1"/>
+            </wp:cNvGraphicFramePr>
+            <a:graphic xmlns:a="http://schemas.openxmlformats.org/drawingml/2006/main">
+              <a:graphicData uri="http://schemas.openxmlformats.org/drawingml/2006/picture">
+                <pic:pic xmlns:pic="http://schemas.openxmlformats.org/drawingml/2006/picture">
+                  <pic:nvPicPr>
+                    <pic:cNvPr id="1" name=""/>
+                    <pic:cNvPicPr/>
+                  </pic:nvPicPr>
+                  <pic:blipFill>
+                    <a:blip r:embed="rId9"/>
+                    <a:stretch>
+                      <a:fillRect/>
+                    </a:stretch>
+                  </pic:blipFill>
+                  <pic:spPr>
+                    <a:xfrm>
+                      <a:off x="0" y="0"/>
+                      <a:ext cx="5731510" cy="2281555"/>
+                    </a:xfrm>
+                    <a:prstGeom prst="rect">
+                      <a:avLst/>
+                    </a:prstGeom>
+                    <a:ln>
+                      <a:solidFill>
+                        <a:schemeClr val="accent1"/>
+                      </a:solidFill>
+                    </a:ln>
+                  </pic:spPr>
+                </pic:pic>
+              </a:graphicData>
+            </a:graphic>
+          </wp:inline>
+        </w:drawing>
+      </w:r>
+    </w:p>
+    <w:p>
+      <w:r>
+        <w:lastRenderedPageBreak/>
+        <w:drawing>
+          <wp:inline distT="0" distB="0" distL="0" distR="0" wp14:anchorId="6F50B949" wp14:editId="4636353B">
+            <wp:extent cx="5731510" cy="1148080"/>
+            <wp:effectExtent l="25400" t="25400" r="34290" b="20320"/>
+            <wp:docPr id="9" name="Picture 9"/>
+            <wp:cNvGraphicFramePr>
+              <a:graphicFrameLocks xmlns:a="http://schemas.openxmlformats.org/drawingml/2006/main" noChangeAspect="1"/>
+            </wp:cNvGraphicFramePr>
+            <a:graphic xmlns:a="http://schemas.openxmlformats.org/drawingml/2006/main">
+              <a:graphicData uri="http://schemas.openxmlformats.org/drawingml/2006/picture">
+                <pic:pic xmlns:pic="http://schemas.openxmlformats.org/drawingml/2006/picture">
+                  <pic:nvPicPr>
+                    <pic:cNvPr id="1" name=""/>
+                    <pic:cNvPicPr/>
+                  </pic:nvPicPr>
+                  <pic:blipFill>
+                    <a:blip r:embed="rId10"/>
+                    <a:stretch>
+                      <a:fillRect/>
+                    </a:stretch>
+                  </pic:blipFill>
+                  <pic:spPr>
+                    <a:xfrm>
+                      <a:off x="0" y="0"/>
+                      <a:ext cx="5731510" cy="1148080"/>
+                    </a:xfrm>
+                    <a:prstGeom prst="rect">
+                      <a:avLst/>
+                    </a:prstGeom>
+                    <a:ln>
+                      <a:solidFill>
+                        <a:schemeClr val="accent1"/>
+                      </a:solidFill>
+                    </a:ln>
+                  </pic:spPr>
+                </pic:pic>
+              </a:graphicData>
+            </a:graphic>
+          </wp:inline>
+        </w:drawing>
+      </w:r>
+    </w:p>
+    <w:p/>
+    <w:p>
+      <w:bookmarkStart w:id="0" w:name="_GoBack"/>
+      <w:bookmarkEnd w:id="0"/>
       <w:r>
         <w:t>Example images of a dog and a cat from the dataset are:</w:t>
       </w:r>
@@ -699,7 +782,7 @@
                     </pic:cNvPicPr>
                   </pic:nvPicPr>
                   <pic:blipFill>
-                    <a:blip r:embed="rId9">
+                    <a:blip r:embed="rId11">
                       <a:extLst>
                         <a:ext uri="{28A0092B-C50C-407E-A947-70E740481C1C}">
                           <a14:useLocalDpi xmlns:a14="http://schemas.microsoft.com/office/drawing/2010/main" val="0"/>
@@ -759,7 +842,7 @@
                     </pic:cNvPicPr>
                   </pic:nvPicPr>
                   <pic:blipFill>
-                    <a:blip r:embed="rId10">
+                    <a:blip r:embed="rId12">
                       <a:extLst>
                         <a:ext uri="{28A0092B-C50C-407E-A947-70E740481C1C}">
                           <a14:useLocalDpi xmlns:a14="http://schemas.microsoft.com/office/drawing/2010/main" val="0"/>
@@ -802,7 +885,6 @@
     </w:p>
     <w:p>
       <w:r>
-        <w:lastRenderedPageBreak/>
         <w:t xml:space="preserve">One feature that can be noticed about the </w:t>
       </w:r>
       <w:r>
@@ -870,6 +952,7 @@
         </w:numPr>
       </w:pPr>
       <w:r>
+        <w:lastRenderedPageBreak/>
         <w:t>‘Portrait’ is defined as images with a 4:5 or lower aspect ratio.</w:t>
       </w:r>
     </w:p>
@@ -903,7 +986,6 @@
           <w:noProof/>
           <w:lang w:eastAsia="en-GB" w:bidi="th-TH"/>
         </w:rPr>
-        <w:lastRenderedPageBreak/>
         <w:drawing>
           <wp:anchor distT="0" distB="0" distL="114300" distR="114300" simplePos="0" relativeHeight="251660288" behindDoc="0" locked="0" layoutInCell="1" allowOverlap="1" wp14:anchorId="55FD02E8" wp14:editId="13B101C5">
             <wp:simplePos x="0" y="0"/>
@@ -928,7 +1010,7 @@
                     <pic:cNvPicPr/>
                   </pic:nvPicPr>
                   <pic:blipFill>
-                    <a:blip r:embed="rId11">
+                    <a:blip r:embed="rId13">
                       <a:extLst>
                         <a:ext uri="{28A0092B-C50C-407E-A947-70E740481C1C}">
                           <a14:useLocalDpi xmlns:a14="http://schemas.microsoft.com/office/drawing/2010/main" val="0"/>
@@ -1016,15 +1098,8 @@
     </w:p>
     <w:p>
       <w:r>
-        <w:t xml:space="preserve">Ever since the introduction of the </w:t>
-      </w:r>
-      <w:proofErr w:type="spellStart"/>
-      <w:r>
-        <w:t>AlexNet</w:t>
-      </w:r>
-      <w:proofErr w:type="spellEnd"/>
-      <w:r>
-        <w:t xml:space="preserve"> network in 2012</w:t>
+        <w:lastRenderedPageBreak/>
+        <w:t>Ever since the introduction of the AlexNet network in 2012</w:t>
       </w:r>
       <w:r>
         <w:t xml:space="preserve"> ImageNet </w:t>
@@ -1051,48 +1126,36 @@
         <w:t>s have dominated the field of computer vision.</w:t>
       </w:r>
       <w:r>
+        <w:t xml:space="preserve"> AlexNet achieved a</w:t>
+      </w:r>
+      <w:r>
         <w:t xml:space="preserve"> </w:t>
       </w:r>
-      <w:proofErr w:type="spellStart"/>
-      <w:r>
-        <w:t>AlexNet</w:t>
-      </w:r>
-      <w:proofErr w:type="spellEnd"/>
-      <w:r>
-        <w:t xml:space="preserve"> achieved a</w:t>
+      <w:r>
+        <w:t>ILSVRC</w:t>
+      </w:r>
+      <w:r>
+        <w:t xml:space="preserve"> top-5 error rate of 15%</w:t>
+      </w:r>
+      <w:r>
+        <w:t>, a massive improvement over</w:t>
+      </w:r>
+      <w:r>
+        <w:t xml:space="preserve"> the previous </w:t>
+      </w:r>
+      <w:r>
+        <w:t>state-of-the-art</w:t>
+      </w:r>
+      <w:r>
+        <w:t xml:space="preserve"> of 26%. Every year since, subsequent winners of the </w:t>
+      </w:r>
+      <w:r>
+        <w:t>ILSVRC</w:t>
       </w:r>
       <w:r>
         <w:t xml:space="preserve"> </w:t>
       </w:r>
       <w:r>
-        <w:t>ILSVRC</w:t>
-      </w:r>
-      <w:r>
-        <w:t xml:space="preserve"> top-5 error rate of </w:t>
-      </w:r>
-      <w:r>
-        <w:lastRenderedPageBreak/>
-        <w:t>15%</w:t>
-      </w:r>
-      <w:r>
-        <w:t>, a massive improvement over</w:t>
-      </w:r>
-      <w:r>
-        <w:t xml:space="preserve"> the previous </w:t>
-      </w:r>
-      <w:r>
-        <w:t>state-of-the-art</w:t>
-      </w:r>
-      <w:r>
-        <w:t xml:space="preserve"> of 26%. Every year since, subsequent winners of the </w:t>
-      </w:r>
-      <w:r>
-        <w:t>ILSVRC</w:t>
-      </w:r>
-      <w:r>
-        <w:t xml:space="preserve"> </w:t>
-      </w:r>
-      <w:r>
         <w:t xml:space="preserve">have </w:t>
       </w:r>
       <w:r>
@@ -1102,15 +1165,7 @@
         <w:t>used</w:t>
       </w:r>
       <w:r>
-        <w:t xml:space="preserve"> CNNs (</w:t>
-      </w:r>
-      <w:proofErr w:type="spellStart"/>
-      <w:r>
-        <w:t>Russakovsky</w:t>
-      </w:r>
-      <w:proofErr w:type="spellEnd"/>
-      <w:r>
-        <w:t xml:space="preserve"> et al, 2015)</w:t>
+        <w:t xml:space="preserve"> CNNs (Russakovsky et al, 2015)</w:t>
       </w:r>
       <w:r>
         <w:t>.</w:t>
@@ -1186,15 +1241,7 @@
         <w:t xml:space="preserve">, as they are publically available.  </w:t>
       </w:r>
       <w:r>
-        <w:t>The best candidate here seems to the VGG16 network (</w:t>
-      </w:r>
-      <w:proofErr w:type="spellStart"/>
-      <w:r>
-        <w:t>Simonyan</w:t>
-      </w:r>
-      <w:proofErr w:type="spellEnd"/>
-      <w:r>
-        <w:t xml:space="preserve"> &amp; </w:t>
+        <w:t xml:space="preserve">The best candidate here seems to the VGG16 network (Simonyan &amp; </w:t>
       </w:r>
       <w:r>
         <w:t>Zisserman</w:t>
@@ -1379,7 +1426,6 @@
           <w:iCs/>
           <w:lang w:bidi="th-TH"/>
         </w:rPr>
-        <w:lastRenderedPageBreak/>
         <w:t>The input size of the image</w:t>
       </w:r>
       <w:r>
@@ -1585,15 +1631,7 @@
         <w:t xml:space="preserve">on a similar dataset </w:t>
       </w:r>
       <w:r>
-        <w:t xml:space="preserve">by </w:t>
-      </w:r>
-      <w:proofErr w:type="spellStart"/>
-      <w:r>
-        <w:t>Golle</w:t>
-      </w:r>
-      <w:proofErr w:type="spellEnd"/>
-      <w:r>
-        <w:t xml:space="preserve"> (2008)</w:t>
+        <w:t>by Golle (2008)</w:t>
       </w:r>
       <w:r>
         <w:t xml:space="preserve">.  </w:t>
@@ -1757,15 +1795,7 @@
         <w:t xml:space="preserve">: </w:t>
       </w:r>
       <w:r>
-        <w:t xml:space="preserve">The </w:t>
-      </w:r>
-      <w:proofErr w:type="spellStart"/>
-      <w:r>
-        <w:t>Keras</w:t>
-      </w:r>
-      <w:proofErr w:type="spellEnd"/>
-      <w:r>
-        <w:t xml:space="preserve"> framework requires</w:t>
+        <w:t>The Keras framework requires</w:t>
       </w:r>
       <w:r>
         <w:t xml:space="preserve"> separate directories </w:t>
@@ -1887,23 +1917,7 @@
         <w:t xml:space="preserve">approaches were then </w:t>
       </w:r>
       <w:r>
-        <w:t xml:space="preserve">tried, using the </w:t>
-      </w:r>
-      <w:proofErr w:type="spellStart"/>
-      <w:r>
-        <w:t>Keras</w:t>
-      </w:r>
-      <w:proofErr w:type="spellEnd"/>
-      <w:r>
-        <w:t xml:space="preserve"> framework and </w:t>
-      </w:r>
-      <w:proofErr w:type="spellStart"/>
-      <w:r>
-        <w:t>Theano</w:t>
-      </w:r>
-      <w:proofErr w:type="spellEnd"/>
-      <w:r>
-        <w:t xml:space="preserve"> backend to create the network</w:t>
+        <w:t>tried, using the Keras framework and Theano backend to create the network</w:t>
       </w:r>
       <w:r>
         <w:t>s</w:t>
@@ -1988,17 +2002,8 @@
           <w:i/>
           <w:iCs/>
         </w:rPr>
-        <w:t>implementation/</w:t>
-      </w:r>
-      <w:proofErr w:type="spellStart"/>
-      <w:r>
-        <w:rPr>
-          <w:i/>
-          <w:iCs/>
-        </w:rPr>
-        <w:t>simple_convnet</w:t>
-      </w:r>
-      <w:proofErr w:type="spellEnd"/>
+        <w:t>implementation/simple_convnet</w:t>
+      </w:r>
       <w:r>
         <w:t xml:space="preserve"> folder) was to construct a simp</w:t>
       </w:r>
@@ -2028,7 +2033,7 @@
                     <pic:cNvPicPr/>
                   </pic:nvPicPr>
                   <pic:blipFill>
-                    <a:blip r:embed="rId12"/>
+                    <a:blip r:embed="rId14"/>
                     <a:stretch>
                       <a:fillRect/>
                     </a:stretch>
@@ -2076,21 +2081,7 @@
         <w:rPr>
           <w:rStyle w:val="Emphasis"/>
         </w:rPr>
-        <w:t xml:space="preserve"> in </w:t>
-      </w:r>
-      <w:proofErr w:type="spellStart"/>
-      <w:r>
-        <w:rPr>
-          <w:rStyle w:val="Emphasis"/>
-        </w:rPr>
-        <w:t>Keras</w:t>
-      </w:r>
-      <w:proofErr w:type="spellEnd"/>
-      <w:r>
-        <w:rPr>
-          <w:rStyle w:val="Emphasis"/>
-        </w:rPr>
-        <w:t>.</w:t>
+        <w:t xml:space="preserve"> in Keras.</w:t>
       </w:r>
     </w:p>
     <w:p/>
@@ -2190,7 +2181,7 @@
                     <pic:cNvPicPr/>
                   </pic:nvPicPr>
                   <pic:blipFill>
-                    <a:blip r:embed="rId13">
+                    <a:blip r:embed="rId15">
                       <a:extLst>
                         <a:ext uri="{28A0092B-C50C-407E-A947-70E740481C1C}">
                           <a14:useLocalDpi xmlns:a14="http://schemas.microsoft.com/office/drawing/2010/main" val="0"/>
@@ -2253,7 +2244,7 @@
                     <pic:cNvPicPr/>
                   </pic:nvPicPr>
                   <pic:blipFill>
-                    <a:blip r:embed="rId14">
+                    <a:blip r:embed="rId16">
                       <a:extLst>
                         <a:ext uri="{28A0092B-C50C-407E-A947-70E740481C1C}">
                           <a14:useLocalDpi xmlns:a14="http://schemas.microsoft.com/office/drawing/2010/main" val="0"/>
@@ -2396,7 +2387,7 @@
                     <pic:cNvPicPr/>
                   </pic:nvPicPr>
                   <pic:blipFill>
-                    <a:blip r:embed="rId15">
+                    <a:blip r:embed="rId17">
                       <a:extLst>
                         <a:ext uri="{28A0092B-C50C-407E-A947-70E740481C1C}">
                           <a14:useLocalDpi xmlns:a14="http://schemas.microsoft.com/office/drawing/2010/main" val="0"/>
@@ -2442,21 +2433,7 @@
         <w:rPr>
           <w:rStyle w:val="Emphasis"/>
         </w:rPr>
-        <w:t>(</w:t>
-      </w:r>
-      <w:proofErr w:type="spellStart"/>
-      <w:r>
-        <w:rPr>
-          <w:rStyle w:val="Emphasis"/>
-        </w:rPr>
-        <w:t>Karpathy</w:t>
-      </w:r>
-      <w:proofErr w:type="spellEnd"/>
-      <w:r>
-        <w:rPr>
-          <w:rStyle w:val="Emphasis"/>
-        </w:rPr>
-        <w:t>, 2016)</w:t>
+        <w:t>(Karpathy, 2016)</w:t>
       </w:r>
     </w:p>
     <w:p/>
@@ -2812,13 +2789,8 @@
           </w:tcPr>
           <w:p>
             <w:r>
-              <w:t xml:space="preserve">Simple </w:t>
+              <w:t>Simple ConvNet</w:t>
             </w:r>
-            <w:proofErr w:type="spellStart"/>
-            <w:r>
-              <w:t>ConvNet</w:t>
-            </w:r>
-            <w:proofErr w:type="spellEnd"/>
           </w:p>
         </w:tc>
         <w:tc>
@@ -3079,13 +3051,8 @@
       <w:r>
         <w:t xml:space="preserve"> </w:t>
       </w:r>
-      <w:proofErr w:type="gramStart"/>
-      <w:r>
-        <w:t>dogs</w:t>
-      </w:r>
-      <w:proofErr w:type="gramEnd"/>
-      <w:r>
-        <w:t xml:space="preserve"> vs cats would </w:t>
+      <w:r>
+        <w:t xml:space="preserve">dogs vs cats would </w:t>
       </w:r>
       <w:r>
         <w:t xml:space="preserve">be </w:t>
@@ -3200,7 +3167,7 @@
                     <pic:cNvPicPr/>
                   </pic:nvPicPr>
                   <pic:blipFill>
-                    <a:blip r:embed="rId16"/>
+                    <a:blip r:embed="rId18"/>
                     <a:stretch>
                       <a:fillRect/>
                     </a:stretch>
@@ -3249,7 +3216,7 @@
                     <pic:cNvPicPr/>
                   </pic:nvPicPr>
                   <pic:blipFill>
-                    <a:blip r:embed="rId17"/>
+                    <a:blip r:embed="rId19"/>
                     <a:stretch>
                       <a:fillRect/>
                     </a:stretch>
@@ -3367,23 +3334,7 @@
           <w:rFonts w:cs="Tahoma"/>
           <w:lang w:val="en-US" w:bidi="th-TH"/>
         </w:rPr>
-        <w:t xml:space="preserve">Structure it according to </w:t>
-      </w:r>
-      <w:proofErr w:type="spellStart"/>
-      <w:r>
-        <w:rPr>
-          <w:rFonts w:cs="Tahoma"/>
-          <w:lang w:val="en-US" w:bidi="th-TH"/>
-        </w:rPr>
-        <w:t>Keras</w:t>
-      </w:r>
-      <w:proofErr w:type="spellEnd"/>
-      <w:r>
-        <w:rPr>
-          <w:rFonts w:cs="Tahoma"/>
-          <w:lang w:val="en-US" w:bidi="th-TH"/>
-        </w:rPr>
-        <w:t xml:space="preserve"> requirements.</w:t>
+        <w:t>Structure it according to Keras requirements.</w:t>
       </w:r>
     </w:p>
     <w:p>
@@ -3423,23 +3374,7 @@
           <w:rFonts w:cs="Tahoma"/>
           <w:lang w:val="en-US" w:bidi="th-TH"/>
         </w:rPr>
-        <w:t>Upload to Amazon p</w:t>
-      </w:r>
-      <w:proofErr w:type="gramStart"/>
-      <w:r>
-        <w:rPr>
-          <w:rFonts w:cs="Tahoma"/>
-          <w:lang w:val="en-US" w:bidi="th-TH"/>
-        </w:rPr>
-        <w:t>2.xlarge</w:t>
-      </w:r>
-      <w:proofErr w:type="gramEnd"/>
-      <w:r>
-        <w:rPr>
-          <w:rFonts w:cs="Tahoma"/>
-          <w:lang w:val="en-US" w:bidi="th-TH"/>
-        </w:rPr>
-        <w:t xml:space="preserve"> server, and train the model.</w:t>
+        <w:t>Upload to Amazon p2.xlarge server, and train the model.</w:t>
       </w:r>
     </w:p>
     <w:p>
@@ -3929,16 +3864,11 @@
     </w:p>
     <w:p/>
     <w:p>
-      <w:proofErr w:type="spellStart"/>
       <w:r>
         <w:t>C</w:t>
       </w:r>
       <w:r>
-        <w:t>hollet</w:t>
-      </w:r>
-      <w:proofErr w:type="spellEnd"/>
-      <w:r>
-        <w:t>, F., 2016. “</w:t>
+        <w:t>hollet, F., 2016. “</w:t>
       </w:r>
       <w:r>
         <w:t>Building powerful image classification models using very little data</w:t>
@@ -3952,21 +3882,8 @@
     </w:p>
     <w:p/>
     <w:p>
-      <w:proofErr w:type="spellStart"/>
-      <w:r>
-        <w:t>Golle</w:t>
-      </w:r>
-      <w:proofErr w:type="spellEnd"/>
-      <w:r>
-        <w:t xml:space="preserve">, P., 2008, October. Machine learning attacks against the </w:t>
-      </w:r>
-      <w:proofErr w:type="spellStart"/>
-      <w:r>
-        <w:t>Asirra</w:t>
-      </w:r>
-      <w:proofErr w:type="spellEnd"/>
-      <w:r>
-        <w:t xml:space="preserve"> CAPTCHA. In </w:t>
+      <w:r>
+        <w:t xml:space="preserve">Golle, P., 2008, October. Machine learning attacks against the Asirra CAPTCHA. In </w:t>
       </w:r>
       <w:r>
         <w:rPr>
@@ -3983,7 +3900,7 @@
       <w:r>
         <w:t xml:space="preserve">Kaggle, no date. "Dogs vs. Cats Redux: Kernels Edition" available at </w:t>
       </w:r>
-      <w:hyperlink r:id="rId18" w:history="1">
+      <w:hyperlink r:id="rId20" w:history="1">
         <w:r>
           <w:rPr>
             <w:rStyle w:val="Hyperlink"/>
@@ -3994,15 +3911,10 @@
     </w:p>
     <w:p/>
     <w:p>
-      <w:proofErr w:type="spellStart"/>
-      <w:r>
-        <w:t>Karpathy</w:t>
-      </w:r>
-      <w:proofErr w:type="spellEnd"/>
-      <w:r>
-        <w:t xml:space="preserve"> A., 2016. “Convolutional Networks” available at </w:t>
-      </w:r>
-      <w:hyperlink r:id="rId19" w:history="1">
+      <w:r>
+        <w:t xml:space="preserve">Karpathy A., 2016. “Convolutional Networks” available at </w:t>
+      </w:r>
+      <w:hyperlink r:id="rId21" w:history="1">
         <w:r>
           <w:rPr>
             <w:rStyle w:val="Hyperlink"/>
@@ -4013,47 +3925,13 @@
     </w:p>
     <w:p/>
     <w:p>
-      <w:proofErr w:type="spellStart"/>
-      <w:r>
-        <w:t>Keras</w:t>
-      </w:r>
-      <w:proofErr w:type="spellEnd"/>
-      <w:r>
-        <w:t>, no date. "</w:t>
-      </w:r>
-      <w:proofErr w:type="spellStart"/>
-      <w:r>
-        <w:t>Keras</w:t>
-      </w:r>
-      <w:proofErr w:type="spellEnd"/>
-      <w:r>
-        <w:t xml:space="preserve"> Applications" available at https://keras.io/applications/</w:t>
-      </w:r>
-    </w:p>
-    <w:p>
-      <w:proofErr w:type="spellStart"/>
-      <w:r>
-        <w:t>Krizhevsky</w:t>
-      </w:r>
-      <w:proofErr w:type="spellEnd"/>
-      <w:r>
-        <w:t xml:space="preserve">, A., </w:t>
-      </w:r>
-      <w:proofErr w:type="spellStart"/>
-      <w:r>
-        <w:t>Sutskever</w:t>
-      </w:r>
-      <w:proofErr w:type="spellEnd"/>
-      <w:r>
-        <w:t xml:space="preserve">, I. and Hinton, G.E., 2012. </w:t>
-      </w:r>
-      <w:proofErr w:type="spellStart"/>
-      <w:r>
-        <w:t>Imagenet</w:t>
-      </w:r>
-      <w:proofErr w:type="spellEnd"/>
-      <w:r>
-        <w:t xml:space="preserve"> classification with deep convolutional neural networks. In </w:t>
+      <w:r>
+        <w:t>Keras, no date. "Keras Applications" available at https://keras.io/applications/</w:t>
+      </w:r>
+    </w:p>
+    <w:p>
+      <w:r>
+        <w:t xml:space="preserve">Krizhevsky, A., Sutskever, I. and Hinton, G.E., 2012. Imagenet classification with deep convolutional neural networks. In </w:t>
       </w:r>
       <w:r>
         <w:rPr>
@@ -4067,21 +3945,8 @@
     </w:p>
     <w:p/>
     <w:p>
-      <w:proofErr w:type="spellStart"/>
-      <w:r>
-        <w:t>Krizhevsky</w:t>
-      </w:r>
-      <w:proofErr w:type="spellEnd"/>
-      <w:r>
-        <w:t xml:space="preserve">, A., </w:t>
-      </w:r>
-      <w:proofErr w:type="spellStart"/>
-      <w:r>
-        <w:t>Sutskever</w:t>
-      </w:r>
-      <w:proofErr w:type="spellEnd"/>
-      <w:r>
-        <w:t xml:space="preserve">, I. and Hinton, G.E., 2012. </w:t>
+      <w:r>
+        <w:t xml:space="preserve">Krizhevsky, A., Sutskever, I. and Hinton, G.E., 2012. </w:t>
       </w:r>
       <w:r>
         <w:t>ImageNet Classification with Deep Convolutional Neural Networks</w:t>
@@ -4113,7 +3978,7 @@
       <w:r>
         <w:t xml:space="preserve"> </w:t>
       </w:r>
-      <w:hyperlink r:id="rId20" w:history="1">
+      <w:hyperlink r:id="rId22" w:history="1">
         <w:r>
           <w:rPr>
             <w:rStyle w:val="Hyperlink"/>
@@ -4128,17 +3993,9 @@
     <w:p/>
     <w:p>
       <w:r>
-        <w:t>Microsoft, 2007. "</w:t>
-      </w:r>
-      <w:proofErr w:type="spellStart"/>
-      <w:r>
-        <w:t>Asirra</w:t>
-      </w:r>
-      <w:proofErr w:type="spellEnd"/>
-      <w:r>
-        <w:t xml:space="preserve">: A CAPTCHA that Exploits Interest-Aligned Manual Image Categorization" available at </w:t>
-      </w:r>
-      <w:hyperlink r:id="rId21" w:history="1">
+        <w:t xml:space="preserve">Microsoft, 2007. "Asirra: A CAPTCHA that Exploits Interest-Aligned Manual Image Categorization" available at </w:t>
+      </w:r>
+      <w:hyperlink r:id="rId23" w:history="1">
         <w:r>
           <w:rPr>
             <w:rStyle w:val="Hyperlink"/>
@@ -4150,66 +4007,10 @@
     <w:p/>
     <w:p>
       <w:r>
-        <w:t xml:space="preserve">Olga </w:t>
-      </w:r>
-      <w:proofErr w:type="spellStart"/>
-      <w:r>
-        <w:t>Russakovsky</w:t>
-      </w:r>
-      <w:proofErr w:type="spellEnd"/>
-      <w:r>
-        <w:t xml:space="preserve">, </w:t>
-      </w:r>
-      <w:proofErr w:type="spellStart"/>
-      <w:r>
-        <w:t>Jia</w:t>
-      </w:r>
-      <w:proofErr w:type="spellEnd"/>
-      <w:r>
-        <w:t xml:space="preserve"> Deng</w:t>
-      </w:r>
-      <w:r>
-        <w:t xml:space="preserve">, </w:t>
-      </w:r>
-      <w:proofErr w:type="spellStart"/>
-      <w:r>
-        <w:t>Hao</w:t>
-      </w:r>
-      <w:proofErr w:type="spellEnd"/>
-      <w:r>
-        <w:t xml:space="preserve"> Su, Jonathan Krause, Sanjeev </w:t>
-      </w:r>
-      <w:proofErr w:type="spellStart"/>
-      <w:r>
-        <w:t>Satheesh</w:t>
-      </w:r>
-      <w:proofErr w:type="spellEnd"/>
-      <w:r>
-        <w:t xml:space="preserve">, Sean Ma, </w:t>
-      </w:r>
-      <w:proofErr w:type="spellStart"/>
-      <w:r>
-        <w:t>Zhiheng</w:t>
-      </w:r>
-      <w:proofErr w:type="spellEnd"/>
-      <w:r>
-        <w:t xml:space="preserve"> Huang, Andrej </w:t>
-      </w:r>
-      <w:proofErr w:type="spellStart"/>
-      <w:r>
-        <w:t>Karpathy</w:t>
-      </w:r>
-      <w:proofErr w:type="spellEnd"/>
-      <w:r>
-        <w:t xml:space="preserve">, Aditya Khosla, Michael Bernstein, Alexander C. Berg and Li </w:t>
-      </w:r>
-      <w:proofErr w:type="spellStart"/>
-      <w:r>
-        <w:t>Fei-Fei</w:t>
-      </w:r>
-      <w:proofErr w:type="spellEnd"/>
-      <w:r>
-        <w:t xml:space="preserve">. </w:t>
+        <w:t>Olga Russakovsky, Jia Deng</w:t>
+      </w:r>
+      <w:r>
+        <w:t xml:space="preserve">, Hao Su, Jonathan Krause, Sanjeev Satheesh, Sean Ma, Zhiheng Huang, Andrej Karpathy, Aditya Khosla, Michael Bernstein, Alexander C. Berg and Li Fei-Fei. </w:t>
       </w:r>
       <w:r>
         <w:rPr>
@@ -4223,35 +4024,22 @@
     </w:p>
     <w:p/>
     <w:p>
-      <w:proofErr w:type="spellStart"/>
-      <w:r>
-        <w:t>Simonyan</w:t>
-      </w:r>
-      <w:proofErr w:type="spellEnd"/>
-      <w:r>
-        <w:t xml:space="preserve">, K. And Zisserman, A., 2014. Very Deep Convolutional Networks for Large-scale Image Recognition. </w:t>
-      </w:r>
-      <w:proofErr w:type="spellStart"/>
+      <w:r>
+        <w:t xml:space="preserve">Simonyan, K. And Zisserman, A., 2014. Very Deep Convolutional Networks for Large-scale Image Recognition. </w:t>
+      </w:r>
       <w:r>
         <w:rPr>
           <w:rStyle w:val="Emphasis"/>
         </w:rPr>
-        <w:t>Arxiv</w:t>
-      </w:r>
-      <w:proofErr w:type="spellEnd"/>
-      <w:r>
-        <w:rPr>
-          <w:rStyle w:val="Emphasis"/>
-        </w:rPr>
-        <w:t xml:space="preserve"> Preprint Arxiv</w:t>
+        <w:t>Arxiv Preprint Arxiv</w:t>
       </w:r>
       <w:r>
         <w:t>:1409.1556.</w:t>
       </w:r>
     </w:p>
     <w:sectPr>
-      <w:headerReference w:type="default" r:id="rId22"/>
-      <w:headerReference w:type="first" r:id="rId23"/>
+      <w:headerReference w:type="default" r:id="rId24"/>
+      <w:headerReference w:type="first" r:id="rId25"/>
       <w:pgSz w:w="11906" w:h="16838" w:code="9"/>
       <w:pgMar w:top="1440" w:right="1440" w:bottom="1440" w:left="1440" w:header="720" w:footer="720" w:gutter="0"/>
       <w:cols w:space="720"/>
@@ -9050,7 +8838,7 @@
 </file>
 
 <file path=customXml/itemProps2.xml><?xml version="1.0" encoding="utf-8"?>
-<ds:datastoreItem xmlns:ds="http://schemas.openxmlformats.org/officeDocument/2006/customXml" ds:itemID="{9BCE45A5-BC70-1A44-A26C-8D9EB5A27B5A}">
+<ds:datastoreItem xmlns:ds="http://schemas.openxmlformats.org/officeDocument/2006/customXml" ds:itemID="{293972CD-03D6-9247-A78C-3FFF0CD9BF27}">
   <ds:schemaRefs>
     <ds:schemaRef ds:uri="http://schemas.openxmlformats.org/officeDocument/2006/bibliography"/>
   </ds:schemaRefs>

</xml_diff>

<commit_message>
Update description of CNN in Algorithms section
</commit_message>
<xml_diff>
--- a/capstone_project/report.docx
+++ b/capstone_project/report.docx
@@ -744,8 +744,6 @@
     </w:p>
     <w:p/>
     <w:p>
-      <w:bookmarkStart w:id="0" w:name="_GoBack"/>
-      <w:bookmarkEnd w:id="0"/>
       <w:r>
         <w:t>Example images of a dog and a cat from the dataset are:</w:t>
       </w:r>
@@ -1099,252 +1097,111 @@
     <w:p>
       <w:r>
         <w:lastRenderedPageBreak/>
-        <w:t>Ever since the introduction of the AlexNet network in 2012</w:t>
-      </w:r>
-      <w:r>
-        <w:t xml:space="preserve"> ImageNet </w:t>
-      </w:r>
-      <w:r>
-        <w:t>Large Scale Visual Recognition Challenge</w:t>
-      </w:r>
-      <w:r>
-        <w:t xml:space="preserve"> (</w:t>
-      </w:r>
-      <w:r>
-        <w:t>ILSVRC</w:t>
-      </w:r>
-      <w:r>
-        <w:t>, a standard benchmark for computer vision technologies)</w:t>
-      </w:r>
-      <w:r>
-        <w:t>, convolutional neural n</w:t>
-      </w:r>
-      <w:r>
-        <w:t>etwork</w:t>
-      </w:r>
-      <w:r>
-        <w:t>s have dominated the field of computer vision.</w:t>
-      </w:r>
-      <w:r>
-        <w:t xml:space="preserve"> AlexNet achieved a</w:t>
+        <w:t>The al</w:t>
+      </w:r>
+      <w:r>
+        <w:t xml:space="preserve">gorithm used </w:t>
+      </w:r>
+      <w:r>
+        <w:t>for this project</w:t>
+      </w:r>
+      <w:r>
+        <w:t xml:space="preserve"> will be a convolutional neural network, which has out-performed all other techniques in image classification tasks for at least the last 5 years </w:t>
+      </w:r>
+      <w:r>
+        <w:t>(Russakovsky et al, 2015)</w:t>
+      </w:r>
+      <w:r>
+        <w:t>.</w:t>
+      </w:r>
+      <w:r>
+        <w:t xml:space="preserve"> CNN consists of layers of ne</w:t>
+      </w:r>
+      <w:r>
+        <w:t>urons, which receive weighted inputs</w:t>
+      </w:r>
+      <w:r>
+        <w:t xml:space="preserve"> and pass them through an activation function.</w:t>
+      </w:r>
+      <w:r>
+        <w:t xml:space="preserve"> Unlike in conventional neural networks, where each neuron in a layer is connected to every</w:t>
+      </w:r>
+      <w:r>
+        <w:t xml:space="preserve"> neuron in the previous layer</w:t>
+      </w:r>
+      <w:r>
+        <w:t xml:space="preserve">, in CNNs each neuron is only connected to a small </w:t>
+      </w:r>
+      <w:r>
+        <w:t>region</w:t>
+      </w:r>
+      <w:r>
+        <w:t xml:space="preserve"> of their input </w:t>
+      </w:r>
+      <w:r>
+        <w:t>volume</w:t>
+      </w:r>
+      <w:r>
+        <w:t>.</w:t>
+      </w:r>
+      <w:r>
+        <w:t xml:space="preserve"> This small </w:t>
+      </w:r>
+      <w:r>
+        <w:t xml:space="preserve">region is slid (‘convolved’) across all positions of the </w:t>
+      </w:r>
+      <w:r>
+        <w:t xml:space="preserve">input </w:t>
+      </w:r>
+      <w:r>
+        <w:t>volume</w:t>
+      </w:r>
+      <w:r>
+        <w:t xml:space="preserve"> to produce an activation map.</w:t>
+      </w:r>
+      <w:r>
+        <w:t xml:space="preserve"> These activation maps are stacked together to produce an output volume.</w:t>
       </w:r>
       <w:r>
         <w:t xml:space="preserve"> </w:t>
       </w:r>
       <w:r>
-        <w:t>ILSVRC</w:t>
-      </w:r>
-      <w:r>
-        <w:t xml:space="preserve"> top-5 error rate of 15%</w:t>
-      </w:r>
-      <w:r>
-        <w:t>, a massive improvement over</w:t>
-      </w:r>
-      <w:r>
-        <w:t xml:space="preserve"> the previous </w:t>
-      </w:r>
-      <w:r>
-        <w:t>state-of-the-art</w:t>
-      </w:r>
-      <w:r>
-        <w:t xml:space="preserve"> of 26%. Every year since, subsequent winners of the </w:t>
-      </w:r>
-      <w:r>
-        <w:t>ILSVRC</w:t>
-      </w:r>
-      <w:r>
-        <w:t xml:space="preserve"> </w:t>
-      </w:r>
-      <w:r>
-        <w:t xml:space="preserve">have </w:t>
-      </w:r>
-      <w:r>
-        <w:t xml:space="preserve">also </w:t>
-      </w:r>
-      <w:r>
-        <w:t>used</w:t>
-      </w:r>
-      <w:r>
-        <w:t xml:space="preserve"> CNNs (Russakovsky et al, 2015)</w:t>
-      </w:r>
-      <w:r>
-        <w:t>.</w:t>
-      </w:r>
-      <w:r>
-        <w:t xml:space="preserve"> </w:t>
+        <w:t>The final layer is a fully connected layer which outputs a predicted class label and probability given the input image.</w:t>
       </w:r>
     </w:p>
     <w:p/>
     <w:p>
       <w:r>
-        <w:t>Such success in computer vision</w:t>
-      </w:r>
-      <w:r>
-        <w:t xml:space="preserve"> m</w:t>
-      </w:r>
-      <w:r>
-        <w:t xml:space="preserve">akes CNNs the natural choice for </w:t>
-      </w:r>
-      <w:r>
-        <w:t xml:space="preserve">this project. </w:t>
-      </w:r>
-      <w:r>
-        <w:t xml:space="preserve">There are three different techniques that will be tried: </w:t>
-      </w:r>
-    </w:p>
-    <w:p/>
-    <w:p>
-      <w:pPr>
-        <w:pStyle w:val="ListParagraph"/>
-        <w:numPr>
-          <w:ilvl w:val="0"/>
-          <w:numId w:val="19"/>
-        </w:numPr>
-      </w:pPr>
-      <w:r>
-        <w:t>Build a custom CNN, and train it using the Kaggle training data.</w:t>
-      </w:r>
-      <w:r>
-        <w:t xml:space="preserve"> </w:t>
-      </w:r>
-      <w:r>
-        <w:t>By necessity</w:t>
-      </w:r>
-      <w:r>
-        <w:t>, th</w:t>
-      </w:r>
-      <w:r>
-        <w:t>e network architecture will have to be somewhat simple as complex networks take a very long time to train.</w:t>
-      </w:r>
-      <w:r>
-        <w:br/>
-      </w:r>
-    </w:p>
-    <w:p>
-      <w:pPr>
-        <w:pStyle w:val="ListParagraph"/>
-        <w:numPr>
-          <w:ilvl w:val="0"/>
-          <w:numId w:val="19"/>
-        </w:numPr>
-      </w:pPr>
-      <w:r>
-        <w:t xml:space="preserve">Download one of the CNN architectures and trained weights from previous </w:t>
-      </w:r>
-      <w:r>
-        <w:t>entrants</w:t>
-      </w:r>
-      <w:r>
-        <w:t xml:space="preserve"> of the ILSVRC</w:t>
-      </w:r>
-      <w:r>
-        <w:t xml:space="preserve">, as they are publically available.  </w:t>
-      </w:r>
-      <w:r>
-        <w:t xml:space="preserve">The best candidate here seems to the VGG16 network (Simonyan &amp; </w:t>
-      </w:r>
-      <w:r>
-        <w:t>Zisserman</w:t>
-      </w:r>
-      <w:r>
-        <w:t>, 2014)</w:t>
-      </w:r>
-      <w:r>
-        <w:t>,</w:t>
-      </w:r>
-      <w:r>
-        <w:t xml:space="preserve"> which </w:t>
-      </w:r>
-      <w:r>
-        <w:t>came runner-up in the</w:t>
-      </w:r>
-      <w:r>
-        <w:t xml:space="preserve"> ILSVRC 2014</w:t>
-      </w:r>
-      <w:r>
-        <w:t xml:space="preserve"> contest</w:t>
-      </w:r>
-      <w:r>
-        <w:t xml:space="preserve"> and comes pre-trained</w:t>
-      </w:r>
-      <w:r>
-        <w:t xml:space="preserve"> on millions of ImageNet images.</w:t>
-      </w:r>
-      <w:r>
-        <w:t xml:space="preserve"> It is an appropriate choice as it performs well, but yet is a much simpler and faster architecture than subsequent, slightly more accurate, models</w:t>
+        <w:t>This process makes CNNs very powerful</w:t>
+      </w:r>
+      <w:r>
+        <w:t xml:space="preserve"> for image recognition, with the lower layers capable of representing general abstract shapes, and the upper layers specific features. </w:t>
+      </w:r>
+      <w:r>
+        <w:t xml:space="preserve">CNNs work best when trained with lots of data; during the training process the weights </w:t>
+      </w:r>
+      <w:r>
+        <w:t xml:space="preserve">used to adjust the importance of the inputs </w:t>
+      </w:r>
+      <w:r>
+        <w:t>are constantly updated by a process of back-</w:t>
+      </w:r>
+      <w:r>
+        <w:t>propagation</w:t>
       </w:r>
       <w:r>
         <w:t xml:space="preserve">. </w:t>
       </w:r>
       <w:r>
-        <w:br/>
-      </w:r>
-      <w:r>
-        <w:br/>
-      </w:r>
-      <w:r>
-        <w:t>A</w:t>
-      </w:r>
-      <w:r>
-        <w:t xml:space="preserve">dapting this </w:t>
-      </w:r>
-      <w:r>
-        <w:t xml:space="preserve">network to return just the two </w:t>
-      </w:r>
-      <w:r>
-        <w:t xml:space="preserve">‘dog’ or ‘cat’ classes </w:t>
-      </w:r>
-      <w:r>
-        <w:t xml:space="preserve">should </w:t>
-      </w:r>
-      <w:r>
-        <w:t>give high</w:t>
-      </w:r>
-      <w:r>
-        <w:t>er</w:t>
-      </w:r>
-      <w:r>
-        <w:t xml:space="preserve"> accuracy</w:t>
-      </w:r>
-      <w:r>
-        <w:t xml:space="preserve"> than a much smaller </w:t>
-      </w:r>
-      <w:r>
-        <w:t>trained-</w:t>
-      </w:r>
-      <w:r>
-        <w:t>from-scratch network.</w:t>
-      </w:r>
-      <w:r>
-        <w:br/>
-      </w:r>
-    </w:p>
-    <w:p>
-      <w:pPr>
-        <w:pStyle w:val="ListParagraph"/>
-        <w:numPr>
-          <w:ilvl w:val="0"/>
-          <w:numId w:val="19"/>
-        </w:numPr>
+        <w:t xml:space="preserve">The deeper the network and the higher the number of neurons the better, however more sophisticated architectures take a long time to train. </w:t>
+      </w:r>
+    </w:p>
+    <w:p>
+      <w:pPr>
         <w:rPr>
           <w:lang w:bidi="th-TH"/>
         </w:rPr>
       </w:pPr>
-      <w:r>
-        <w:t>Download and u</w:t>
-      </w:r>
-      <w:r>
-        <w:t xml:space="preserve">se the VGG16 network as a base, </w:t>
-      </w:r>
-      <w:r>
-        <w:t xml:space="preserve">but </w:t>
-      </w:r>
-      <w:r>
-        <w:t>“fine tune” it using the Kaggle training data. This replaces the last few layers of the VGG16 with custom ones designed for use with the dogs and cats training data</w:t>
-      </w:r>
-      <w:r>
-        <w:t>.</w:t>
-      </w:r>
     </w:p>
     <w:p>
       <w:pPr>
@@ -1352,18 +1209,17 @@
           <w:lang w:bidi="th-TH"/>
         </w:rPr>
       </w:pPr>
-    </w:p>
-    <w:p>
-      <w:pPr>
+      <w:r>
         <w:rPr>
           <w:lang w:bidi="th-TH"/>
         </w:rPr>
-      </w:pPr>
+        <w:t xml:space="preserve">Some </w:t>
+      </w:r>
       <w:r>
         <w:rPr>
           <w:lang w:bidi="th-TH"/>
         </w:rPr>
-        <w:t>Some of the d</w:t>
+        <w:t>of the d</w:t>
       </w:r>
       <w:r>
         <w:rPr>
@@ -1387,8 +1243,16 @@
         <w:rPr>
           <w:lang w:bidi="th-TH"/>
         </w:rPr>
-        <w:t>used in these models</w:t>
-      </w:r>
+        <w:t xml:space="preserve">used in these </w:t>
+      </w:r>
+      <w:r>
+        <w:rPr>
+          <w:lang w:bidi="th-TH"/>
+        </w:rPr>
+        <w:t>the CNN</w:t>
+      </w:r>
+      <w:bookmarkStart w:id="0" w:name="_GoBack"/>
+      <w:bookmarkEnd w:id="0"/>
       <w:r>
         <w:rPr>
           <w:lang w:bidi="th-TH"/>
@@ -1528,6 +1392,7 @@
           <w:iCs/>
           <w:lang w:bidi="th-TH"/>
         </w:rPr>
+        <w:lastRenderedPageBreak/>
         <w:t>Convolutional filter size and stride size</w:t>
       </w:r>
       <w:r>
@@ -8838,7 +8703,7 @@
 </file>
 
 <file path=customXml/itemProps2.xml><?xml version="1.0" encoding="utf-8"?>
-<ds:datastoreItem xmlns:ds="http://schemas.openxmlformats.org/officeDocument/2006/customXml" ds:itemID="{293972CD-03D6-9247-A78C-3FFF0CD9BF27}">
+<ds:datastoreItem xmlns:ds="http://schemas.openxmlformats.org/officeDocument/2006/customXml" ds:itemID="{AF3FD496-6DAB-2B4B-9A09-DF24B546173B}">
   <ds:schemaRefs>
     <ds:schemaRef ds:uri="http://schemas.openxmlformats.org/officeDocument/2006/bibliography"/>
   </ds:schemaRefs>

</xml_diff>

<commit_message>
Update report based on review feedback
</commit_message>
<xml_diff>
--- a/capstone_project/report.docx
+++ b/capstone_project/report.docx
@@ -1196,68 +1196,95 @@
         <w:t xml:space="preserve">The deeper the network and the higher the number of neurons the better, however more sophisticated architectures take a long time to train. </w:t>
       </w:r>
     </w:p>
-    <w:p>
-      <w:pPr>
-        <w:rPr>
-          <w:lang w:bidi="th-TH"/>
-        </w:rPr>
-      </w:pPr>
-    </w:p>
-    <w:p>
-      <w:pPr>
-        <w:rPr>
-          <w:lang w:bidi="th-TH"/>
-        </w:rPr>
-      </w:pPr>
-      <w:r>
-        <w:rPr>
-          <w:lang w:bidi="th-TH"/>
-        </w:rPr>
-        <w:t xml:space="preserve">Some </w:t>
-      </w:r>
-      <w:r>
-        <w:rPr>
-          <w:lang w:bidi="th-TH"/>
-        </w:rPr>
-        <w:t>of the d</w:t>
-      </w:r>
-      <w:r>
-        <w:rPr>
-          <w:lang w:bidi="th-TH"/>
-        </w:rPr>
-        <w:t>efault p</w:t>
-      </w:r>
-      <w:r>
-        <w:rPr>
-          <w:lang w:bidi="th-TH"/>
-        </w:rPr>
-        <w:t xml:space="preserve">arameters </w:t>
-      </w:r>
-      <w:r>
-        <w:rPr>
-          <w:lang w:bidi="th-TH"/>
-        </w:rPr>
-        <w:t xml:space="preserve">and variables </w:t>
-      </w:r>
-      <w:r>
-        <w:rPr>
-          <w:lang w:bidi="th-TH"/>
-        </w:rPr>
-        <w:t xml:space="preserve">used in these </w:t>
-      </w:r>
-      <w:r>
-        <w:rPr>
-          <w:lang w:bidi="th-TH"/>
-        </w:rPr>
-        <w:t>the CNN</w:t>
+    <w:p/>
+    <w:p>
+      <w:r>
+        <w:t xml:space="preserve">A </w:t>
+      </w:r>
+      <w:r>
+        <w:t>well-known</w:t>
+      </w:r>
+      <w:r>
+        <w:t xml:space="preserve"> CNN architecture available to use is the VGG 16 model</w:t>
+      </w:r>
+      <w:r>
+        <w:t>, which comes with its weights pre-trained on millions of images.</w:t>
+      </w:r>
+      <w:r>
+        <w:t xml:space="preserve"> </w:t>
+      </w:r>
+      <w:r>
+        <w:t>Re-using these</w:t>
+      </w:r>
+      <w:r>
+        <w:t xml:space="preserve"> may work better than building and training</w:t>
+      </w:r>
+      <w:r>
+        <w:t xml:space="preserve"> a</w:t>
       </w:r>
       <w:bookmarkStart w:id="0" w:name="_GoBack"/>
       <w:bookmarkEnd w:id="0"/>
       <w:r>
+        <w:t xml:space="preserve"> simpler CNN from scratch, </w:t>
+      </w:r>
+      <w:r>
+        <w:t xml:space="preserve">so both approaches will be tried and compared. </w:t>
+      </w:r>
+    </w:p>
+    <w:p>
+      <w:pPr>
         <w:rPr>
           <w:lang w:bidi="th-TH"/>
         </w:rPr>
-        <w:t xml:space="preserve"> will be</w:t>
+      </w:pPr>
+    </w:p>
+    <w:p>
+      <w:pPr>
+        <w:rPr>
+          <w:lang w:bidi="th-TH"/>
+        </w:rPr>
+      </w:pPr>
+      <w:r>
+        <w:rPr>
+          <w:lang w:bidi="th-TH"/>
+        </w:rPr>
+        <w:t xml:space="preserve">Some </w:t>
+      </w:r>
+      <w:r>
+        <w:rPr>
+          <w:lang w:bidi="th-TH"/>
+        </w:rPr>
+        <w:t>of the d</w:t>
+      </w:r>
+      <w:r>
+        <w:rPr>
+          <w:lang w:bidi="th-TH"/>
+        </w:rPr>
+        <w:t>efault p</w:t>
+      </w:r>
+      <w:r>
+        <w:rPr>
+          <w:lang w:bidi="th-TH"/>
+        </w:rPr>
+        <w:t xml:space="preserve">arameters </w:t>
+      </w:r>
+      <w:r>
+        <w:rPr>
+          <w:lang w:bidi="th-TH"/>
+        </w:rPr>
+        <w:t xml:space="preserve">and variables </w:t>
+      </w:r>
+      <w:r>
+        <w:rPr>
+          <w:lang w:bidi="th-TH"/>
+        </w:rPr>
+        <w:t xml:space="preserve">used </w:t>
+      </w:r>
+      <w:r>
+        <w:rPr>
+          <w:lang w:bidi="th-TH"/>
+        </w:rPr>
+        <w:t>will be</w:t>
       </w:r>
       <w:r>
         <w:rPr>
@@ -1308,7 +1335,7 @@
         <w:rPr>
           <w:lang w:bidi="th-TH"/>
         </w:rPr>
-        <w:t>224x224, as this is what VGG 16 originally used.</w:t>
+        <w:t>224x224.</w:t>
       </w:r>
     </w:p>
     <w:p>
@@ -1328,6 +1355,7 @@
           <w:iCs/>
           <w:lang w:bidi="th-TH"/>
         </w:rPr>
+        <w:lastRenderedPageBreak/>
         <w:t>The number of training and validation samples</w:t>
       </w:r>
       <w:r>
@@ -1360,39 +1388,6 @@
           <w:iCs/>
           <w:lang w:bidi="th-TH"/>
         </w:rPr>
-        <w:t>The number of training epochs and batch size</w:t>
-      </w:r>
-      <w:r>
-        <w:rPr>
-          <w:lang w:bidi="th-TH"/>
-        </w:rPr>
-        <w:t>:</w:t>
-      </w:r>
-      <w:r>
-        <w:rPr>
-          <w:lang w:bidi="th-TH"/>
-        </w:rPr>
-        <w:t xml:space="preserve"> This will initially be 20 epochs and a batch size of 32 images, but may be adjusted if required.</w:t>
-      </w:r>
-    </w:p>
-    <w:p>
-      <w:pPr>
-        <w:pStyle w:val="ListParagraph"/>
-        <w:numPr>
-          <w:ilvl w:val="0"/>
-          <w:numId w:val="21"/>
-        </w:numPr>
-        <w:rPr>
-          <w:lang w:bidi="th-TH"/>
-        </w:rPr>
-      </w:pPr>
-      <w:r>
-        <w:rPr>
-          <w:i/>
-          <w:iCs/>
-          <w:lang w:bidi="th-TH"/>
-        </w:rPr>
-        <w:lastRenderedPageBreak/>
         <w:t>Convolutional filter size and stride size</w:t>
       </w:r>
       <w:r>
@@ -2478,57 +2473,524 @@
     </w:p>
     <w:p>
       <w:r>
-        <w:t xml:space="preserve">The </w:t>
-      </w:r>
-      <w:r>
-        <w:t>final</w:t>
-      </w:r>
-      <w:r>
-        <w:t xml:space="preserve"> approach </w:t>
-      </w:r>
-      <w:r>
-        <w:t xml:space="preserve">tried was a refinement of second approach, except the new top layers were joined into the VGG 16 model instead of being </w:t>
-      </w:r>
-      <w:r>
-        <w:t>run</w:t>
-      </w:r>
-      <w:r>
-        <w:t xml:space="preserve"> separately</w:t>
-      </w:r>
-      <w:r>
-        <w:t xml:space="preserve"> afterwards</w:t>
-      </w:r>
-      <w:r>
-        <w:t>. T</w:t>
-      </w:r>
-      <w:r>
-        <w:t xml:space="preserve">he Jupyter notebook </w:t>
-      </w:r>
-      <w:r>
-        <w:t xml:space="preserve">for this approach is </w:t>
-      </w:r>
-      <w:r>
-        <w:t xml:space="preserve">in the </w:t>
-      </w:r>
-      <w:r>
+        <w:t>Automatic h</w:t>
+      </w:r>
+      <w:r>
+        <w:t>yper</w:t>
+      </w:r>
+      <w:r>
+        <w:t>-</w:t>
+      </w:r>
+      <w:r>
+        <w:t xml:space="preserve">parameter </w:t>
+      </w:r>
+      <w:r>
+        <w:t xml:space="preserve">optimization </w:t>
+      </w:r>
+      <w:r>
+        <w:t xml:space="preserve">using </w:t>
+      </w:r>
+      <w:r>
+        <w:t>grid search on CNNs is difficult, because of the large training time.</w:t>
+      </w:r>
+      <w:r>
+        <w:t xml:space="preserve"> </w:t>
+      </w:r>
+      <w:r>
+        <w:t>However, trying different combinations showed l</w:t>
+      </w:r>
+      <w:r>
+        <w:t xml:space="preserve">arger </w:t>
+      </w:r>
+      <w:r>
+        <w:t xml:space="preserve">batch sizes </w:t>
+      </w:r>
+      <w:r>
+        <w:t>resulting</w:t>
+      </w:r>
+      <w:r>
+        <w:t xml:space="preserve"> in faster running times</w:t>
+      </w:r>
+      <w:r>
+        <w:t xml:space="preserve"> and </w:t>
+      </w:r>
+      <w:r>
+        <w:t xml:space="preserve">also cause </w:t>
+      </w:r>
+      <w:r>
+        <w:t>a small increase in accuracy.</w:t>
+      </w:r>
+      <w:r>
+        <w:t xml:space="preserve"> </w:t>
+      </w:r>
+      <w:r>
+        <w:t>Validation</w:t>
+      </w:r>
+      <w:r>
+        <w:t xml:space="preserve"> accuracy </w:t>
+      </w:r>
+      <w:r>
+        <w:t>generally plateaued past 10 epochs of training.</w:t>
+      </w:r>
+    </w:p>
+    <w:p/>
+    <w:p>
+      <w:pPr>
         <w:rPr>
           <w:i/>
           <w:iCs/>
         </w:rPr>
-        <w:t>implementation/</w:t>
+      </w:pPr>
+      <w:r>
+        <w:rPr>
+          <w:rStyle w:val="Emphasis"/>
+        </w:rPr>
+        <w:t xml:space="preserve">Validation accuracy, </w:t>
+      </w:r>
+      <w:r>
+        <w:rPr>
+          <w:rStyle w:val="Emphasis"/>
+        </w:rPr>
+        <w:t>per</w:t>
+      </w:r>
+      <w:r>
+        <w:rPr>
+          <w:rStyle w:val="Emphasis"/>
+        </w:rPr>
+        <w:t xml:space="preserve"> b</w:t>
+      </w:r>
+      <w:r>
+        <w:rPr>
+          <w:rStyle w:val="Emphasis"/>
+        </w:rPr>
+        <w:t xml:space="preserve">atch size </w:t>
+      </w:r>
+      <w:r>
+        <w:rPr>
+          <w:rStyle w:val="Emphasis"/>
+        </w:rPr>
+        <w:t>and</w:t>
+      </w:r>
+      <w:r>
+        <w:rPr>
+          <w:rStyle w:val="Emphasis"/>
+        </w:rPr>
+        <w:t xml:space="preserve"> number of epochs run</w:t>
+      </w:r>
+    </w:p>
+    <w:tbl>
+      <w:tblPr>
+        <w:tblStyle w:val="PlainTable3"/>
+        <w:tblW w:w="9737" w:type="dxa"/>
+        <w:tblLook w:val="05A0" w:firstRow="1" w:lastRow="0" w:firstColumn="1" w:lastColumn="1" w:noHBand="0" w:noVBand="1"/>
+      </w:tblPr>
+      <w:tblGrid>
+        <w:gridCol w:w="1621"/>
+        <w:gridCol w:w="1623"/>
+        <w:gridCol w:w="1623"/>
+        <w:gridCol w:w="1623"/>
+        <w:gridCol w:w="1624"/>
+        <w:gridCol w:w="1623"/>
+      </w:tblGrid>
+      <w:tr>
+        <w:trPr>
+          <w:cnfStyle w:val="100000000000" w:firstRow="1" w:lastRow="0" w:firstColumn="0" w:lastColumn="0" w:oddVBand="0" w:evenVBand="0" w:oddHBand="0" w:evenHBand="0" w:firstRowFirstColumn="0" w:firstRowLastColumn="0" w:lastRowFirstColumn="0" w:lastRowLastColumn="0"/>
+          <w:trHeight w:val="638"/>
+        </w:trPr>
+        <w:tc>
+          <w:tcPr>
+            <w:cnfStyle w:val="001000000100" w:firstRow="0" w:lastRow="0" w:firstColumn="1" w:lastColumn="0" w:oddVBand="0" w:evenVBand="0" w:oddHBand="0" w:evenHBand="0" w:firstRowFirstColumn="1" w:firstRowLastColumn="0" w:lastRowFirstColumn="0" w:lastRowLastColumn="0"/>
+            <w:tcW w:w="1621" w:type="dxa"/>
+          </w:tcPr>
+          <w:p>
+            <w:pPr>
+              <w:rPr>
+                <w:b w:val="0"/>
+                <w:bCs w:val="0"/>
+              </w:rPr>
+            </w:pPr>
+          </w:p>
+        </w:tc>
+        <w:tc>
+          <w:tcPr>
+            <w:tcW w:w="1623" w:type="dxa"/>
+          </w:tcPr>
+          <w:p>
+            <w:pPr>
+              <w:jc w:val="center"/>
+              <w:cnfStyle w:val="100000000000" w:firstRow="1" w:lastRow="0" w:firstColumn="0" w:lastColumn="0" w:oddVBand="0" w:evenVBand="0" w:oddHBand="0" w:evenHBand="0" w:firstRowFirstColumn="0" w:firstRowLastColumn="0" w:lastRowFirstColumn="0" w:lastRowLastColumn="0"/>
+            </w:pPr>
+            <w:r>
+              <w:t>5</w:t>
+            </w:r>
+          </w:p>
+        </w:tc>
+        <w:tc>
+          <w:tcPr>
+            <w:tcW w:w="1623" w:type="dxa"/>
+          </w:tcPr>
+          <w:p>
+            <w:pPr>
+              <w:jc w:val="center"/>
+              <w:cnfStyle w:val="100000000000" w:firstRow="1" w:lastRow="0" w:firstColumn="0" w:lastColumn="0" w:oddVBand="0" w:evenVBand="0" w:oddHBand="0" w:evenHBand="0" w:firstRowFirstColumn="0" w:firstRowLastColumn="0" w:lastRowFirstColumn="0" w:lastRowLastColumn="0"/>
+            </w:pPr>
+            <w:r>
+              <w:t>10</w:t>
+            </w:r>
+          </w:p>
+        </w:tc>
+        <w:tc>
+          <w:tcPr>
+            <w:tcW w:w="1623" w:type="dxa"/>
+          </w:tcPr>
+          <w:p>
+            <w:pPr>
+              <w:jc w:val="center"/>
+              <w:cnfStyle w:val="100000000000" w:firstRow="1" w:lastRow="0" w:firstColumn="0" w:lastColumn="0" w:oddVBand="0" w:evenVBand="0" w:oddHBand="0" w:evenHBand="0" w:firstRowFirstColumn="0" w:firstRowLastColumn="0" w:lastRowFirstColumn="0" w:lastRowLastColumn="0"/>
+            </w:pPr>
+            <w:r>
+              <w:t>20</w:t>
+            </w:r>
+          </w:p>
+        </w:tc>
+        <w:tc>
+          <w:tcPr>
+            <w:tcW w:w="1624" w:type="dxa"/>
+          </w:tcPr>
+          <w:p>
+            <w:pPr>
+              <w:jc w:val="center"/>
+              <w:cnfStyle w:val="100000000000" w:firstRow="1" w:lastRow="0" w:firstColumn="0" w:lastColumn="0" w:oddVBand="0" w:evenVBand="0" w:oddHBand="0" w:evenHBand="0" w:firstRowFirstColumn="0" w:firstRowLastColumn="0" w:lastRowFirstColumn="0" w:lastRowLastColumn="0"/>
+            </w:pPr>
+            <w:r>
+              <w:t>50</w:t>
+            </w:r>
+          </w:p>
+        </w:tc>
+        <w:tc>
+          <w:tcPr>
+            <w:cnfStyle w:val="000100001000" w:firstRow="0" w:lastRow="0" w:firstColumn="0" w:lastColumn="1" w:oddVBand="0" w:evenVBand="0" w:oddHBand="0" w:evenHBand="0" w:firstRowFirstColumn="0" w:firstRowLastColumn="1" w:lastRowFirstColumn="0" w:lastRowLastColumn="0"/>
+            <w:tcW w:w="1623" w:type="dxa"/>
+          </w:tcPr>
+          <w:p>
+            <w:r>
+              <w:t>Time</w:t>
+            </w:r>
+          </w:p>
+        </w:tc>
+      </w:tr>
+      <w:tr>
+        <w:trPr>
+          <w:cnfStyle w:val="000000100000" w:firstRow="0" w:lastRow="0" w:firstColumn="0" w:lastColumn="0" w:oddVBand="0" w:evenVBand="0" w:oddHBand="1" w:evenHBand="0" w:firstRowFirstColumn="0" w:firstRowLastColumn="0" w:lastRowFirstColumn="0" w:lastRowLastColumn="0"/>
+          <w:trHeight w:val="574"/>
+        </w:trPr>
+        <w:tc>
+          <w:tcPr>
+            <w:cnfStyle w:val="001000000000" w:firstRow="0" w:lastRow="0" w:firstColumn="1" w:lastColumn="0" w:oddVBand="0" w:evenVBand="0" w:oddHBand="0" w:evenHBand="0" w:firstRowFirstColumn="0" w:firstRowLastColumn="0" w:lastRowFirstColumn="0" w:lastRowLastColumn="0"/>
+            <w:tcW w:w="1621" w:type="dxa"/>
+          </w:tcPr>
+          <w:p>
+            <w:pPr>
+              <w:jc w:val="center"/>
+            </w:pPr>
+            <w:r>
+              <w:t>32</w:t>
+            </w:r>
+          </w:p>
+        </w:tc>
+        <w:tc>
+          <w:tcPr>
+            <w:tcW w:w="1623" w:type="dxa"/>
+          </w:tcPr>
+          <w:p>
+            <w:pPr>
+              <w:jc w:val="center"/>
+              <w:cnfStyle w:val="000000100000" w:firstRow="0" w:lastRow="0" w:firstColumn="0" w:lastColumn="0" w:oddVBand="0" w:evenVBand="0" w:oddHBand="1" w:evenHBand="0" w:firstRowFirstColumn="0" w:firstRowLastColumn="0" w:lastRowFirstColumn="0" w:lastRowLastColumn="0"/>
+            </w:pPr>
+            <w:r>
+              <w:t>93.45%</w:t>
+            </w:r>
+          </w:p>
+        </w:tc>
+        <w:tc>
+          <w:tcPr>
+            <w:tcW w:w="1623" w:type="dxa"/>
+          </w:tcPr>
+          <w:p>
+            <w:pPr>
+              <w:jc w:val="center"/>
+              <w:cnfStyle w:val="000000100000" w:firstRow="0" w:lastRow="0" w:firstColumn="0" w:lastColumn="0" w:oddVBand="0" w:evenVBand="0" w:oddHBand="1" w:evenHBand="0" w:firstRowFirstColumn="0" w:firstRowLastColumn="0" w:lastRowFirstColumn="0" w:lastRowLastColumn="0"/>
+            </w:pPr>
+            <w:r>
+              <w:t>93.75%</w:t>
+            </w:r>
+          </w:p>
+        </w:tc>
+        <w:tc>
+          <w:tcPr>
+            <w:tcW w:w="1623" w:type="dxa"/>
+          </w:tcPr>
+          <w:p>
+            <w:pPr>
+              <w:jc w:val="center"/>
+              <w:cnfStyle w:val="000000100000" w:firstRow="0" w:lastRow="0" w:firstColumn="0" w:lastColumn="0" w:oddVBand="0" w:evenVBand="0" w:oddHBand="1" w:evenHBand="0" w:firstRowFirstColumn="0" w:firstRowLastColumn="0" w:lastRowFirstColumn="0" w:lastRowLastColumn="0"/>
+            </w:pPr>
+            <w:r>
+              <w:t>93.60%</w:t>
+            </w:r>
+          </w:p>
+        </w:tc>
+        <w:tc>
+          <w:tcPr>
+            <w:tcW w:w="1624" w:type="dxa"/>
+          </w:tcPr>
+          <w:p>
+            <w:pPr>
+              <w:jc w:val="center"/>
+              <w:cnfStyle w:val="000000100000" w:firstRow="0" w:lastRow="0" w:firstColumn="0" w:lastColumn="0" w:oddVBand="0" w:evenVBand="0" w:oddHBand="1" w:evenHBand="0" w:firstRowFirstColumn="0" w:firstRowLastColumn="0" w:lastRowFirstColumn="0" w:lastRowLastColumn="0"/>
+            </w:pPr>
+            <w:r>
+              <w:t>92.75%</w:t>
+            </w:r>
+          </w:p>
+        </w:tc>
+        <w:tc>
+          <w:tcPr>
+            <w:cnfStyle w:val="000100000000" w:firstRow="0" w:lastRow="0" w:firstColumn="0" w:lastColumn="1" w:oddVBand="0" w:evenVBand="0" w:oddHBand="0" w:evenHBand="0" w:firstRowFirstColumn="0" w:firstRowLastColumn="0" w:lastRowFirstColumn="0" w:lastRowLastColumn="0"/>
+            <w:tcW w:w="1623" w:type="dxa"/>
+          </w:tcPr>
+          <w:p>
+            <w:r>
+              <w:t>300s</w:t>
+            </w:r>
+          </w:p>
+        </w:tc>
+      </w:tr>
+      <w:tr>
+        <w:trPr>
+          <w:trHeight w:val="574"/>
+        </w:trPr>
+        <w:tc>
+          <w:tcPr>
+            <w:cnfStyle w:val="001000000000" w:firstRow="0" w:lastRow="0" w:firstColumn="1" w:lastColumn="0" w:oddVBand="0" w:evenVBand="0" w:oddHBand="0" w:evenHBand="0" w:firstRowFirstColumn="0" w:firstRowLastColumn="0" w:lastRowFirstColumn="0" w:lastRowLastColumn="0"/>
+            <w:tcW w:w="1621" w:type="dxa"/>
+          </w:tcPr>
+          <w:p>
+            <w:pPr>
+              <w:jc w:val="center"/>
+            </w:pPr>
+            <w:r>
+              <w:t>64</w:t>
+            </w:r>
+          </w:p>
+        </w:tc>
+        <w:tc>
+          <w:tcPr>
+            <w:tcW w:w="1623" w:type="dxa"/>
+          </w:tcPr>
+          <w:p>
+            <w:pPr>
+              <w:jc w:val="center"/>
+              <w:cnfStyle w:val="000000000000" w:firstRow="0" w:lastRow="0" w:firstColumn="0" w:lastColumn="0" w:oddVBand="0" w:evenVBand="0" w:oddHBand="0" w:evenHBand="0" w:firstRowFirstColumn="0" w:firstRowLastColumn="0" w:lastRowFirstColumn="0" w:lastRowLastColumn="0"/>
+            </w:pPr>
+            <w:r>
+              <w:t>92.55%</w:t>
+            </w:r>
+          </w:p>
+        </w:tc>
+        <w:tc>
+          <w:tcPr>
+            <w:tcW w:w="1623" w:type="dxa"/>
+          </w:tcPr>
+          <w:p>
+            <w:pPr>
+              <w:jc w:val="center"/>
+              <w:cnfStyle w:val="000000000000" w:firstRow="0" w:lastRow="0" w:firstColumn="0" w:lastColumn="0" w:oddVBand="0" w:evenVBand="0" w:oddHBand="0" w:evenHBand="0" w:firstRowFirstColumn="0" w:firstRowLastColumn="0" w:lastRowFirstColumn="0" w:lastRowLastColumn="0"/>
+            </w:pPr>
+            <w:r>
+              <w:t>92.40%</w:t>
+            </w:r>
+          </w:p>
+        </w:tc>
+        <w:tc>
+          <w:tcPr>
+            <w:tcW w:w="1623" w:type="dxa"/>
+          </w:tcPr>
+          <w:p>
+            <w:pPr>
+              <w:jc w:val="center"/>
+              <w:cnfStyle w:val="000000000000" w:firstRow="0" w:lastRow="0" w:firstColumn="0" w:lastColumn="0" w:oddVBand="0" w:evenVBand="0" w:oddHBand="0" w:evenHBand="0" w:firstRowFirstColumn="0" w:firstRowLastColumn="0" w:lastRowFirstColumn="0" w:lastRowLastColumn="0"/>
+            </w:pPr>
+            <w:r>
+              <w:t>92.50%</w:t>
+            </w:r>
+          </w:p>
+        </w:tc>
+        <w:tc>
+          <w:tcPr>
+            <w:tcW w:w="1624" w:type="dxa"/>
+          </w:tcPr>
+          <w:p>
+            <w:pPr>
+              <w:jc w:val="center"/>
+              <w:cnfStyle w:val="000000000000" w:firstRow="0" w:lastRow="0" w:firstColumn="0" w:lastColumn="0" w:oddVBand="0" w:evenVBand="0" w:oddHBand="0" w:evenHBand="0" w:firstRowFirstColumn="0" w:firstRowLastColumn="0" w:lastRowFirstColumn="0" w:lastRowLastColumn="0"/>
+            </w:pPr>
+            <w:r>
+              <w:t>93.70%</w:t>
+            </w:r>
+          </w:p>
+        </w:tc>
+        <w:tc>
+          <w:tcPr>
+            <w:cnfStyle w:val="000100000000" w:firstRow="0" w:lastRow="0" w:firstColumn="0" w:lastColumn="1" w:oddVBand="0" w:evenVBand="0" w:oddHBand="0" w:evenHBand="0" w:firstRowFirstColumn="0" w:firstRowLastColumn="0" w:lastRowFirstColumn="0" w:lastRowLastColumn="0"/>
+            <w:tcW w:w="1623" w:type="dxa"/>
+          </w:tcPr>
+          <w:p>
+            <w:r>
+              <w:t>150s</w:t>
+            </w:r>
+          </w:p>
+        </w:tc>
+      </w:tr>
+      <w:tr>
+        <w:trPr>
+          <w:cnfStyle w:val="000000100000" w:firstRow="0" w:lastRow="0" w:firstColumn="0" w:lastColumn="0" w:oddVBand="0" w:evenVBand="0" w:oddHBand="1" w:evenHBand="0" w:firstRowFirstColumn="0" w:firstRowLastColumn="0" w:lastRowFirstColumn="0" w:lastRowLastColumn="0"/>
+          <w:trHeight w:val="574"/>
+        </w:trPr>
+        <w:tc>
+          <w:tcPr>
+            <w:cnfStyle w:val="001000000000" w:firstRow="0" w:lastRow="0" w:firstColumn="1" w:lastColumn="0" w:oddVBand="0" w:evenVBand="0" w:oddHBand="0" w:evenHBand="0" w:firstRowFirstColumn="0" w:firstRowLastColumn="0" w:lastRowFirstColumn="0" w:lastRowLastColumn="0"/>
+            <w:tcW w:w="1621" w:type="dxa"/>
+          </w:tcPr>
+          <w:p>
+            <w:pPr>
+              <w:jc w:val="center"/>
+            </w:pPr>
+            <w:r>
+              <w:t>128</w:t>
+            </w:r>
+          </w:p>
+        </w:tc>
+        <w:tc>
+          <w:tcPr>
+            <w:tcW w:w="1623" w:type="dxa"/>
+          </w:tcPr>
+          <w:p>
+            <w:pPr>
+              <w:jc w:val="center"/>
+              <w:cnfStyle w:val="000000100000" w:firstRow="0" w:lastRow="0" w:firstColumn="0" w:lastColumn="0" w:oddVBand="0" w:evenVBand="0" w:oddHBand="1" w:evenHBand="0" w:firstRowFirstColumn="0" w:firstRowLastColumn="0" w:lastRowFirstColumn="0" w:lastRowLastColumn="0"/>
+            </w:pPr>
+            <w:r>
+              <w:t>92.00%</w:t>
+            </w:r>
+          </w:p>
+        </w:tc>
+        <w:tc>
+          <w:tcPr>
+            <w:tcW w:w="1623" w:type="dxa"/>
+          </w:tcPr>
+          <w:p>
+            <w:pPr>
+              <w:jc w:val="center"/>
+              <w:cnfStyle w:val="000000100000" w:firstRow="0" w:lastRow="0" w:firstColumn="0" w:lastColumn="0" w:oddVBand="0" w:evenVBand="0" w:oddHBand="1" w:evenHBand="0" w:firstRowFirstColumn="0" w:firstRowLastColumn="0" w:lastRowFirstColumn="0" w:lastRowLastColumn="0"/>
+            </w:pPr>
+            <w:r>
+              <w:t>94.00%</w:t>
+            </w:r>
+          </w:p>
+        </w:tc>
+        <w:tc>
+          <w:tcPr>
+            <w:tcW w:w="1623" w:type="dxa"/>
+          </w:tcPr>
+          <w:p>
+            <w:pPr>
+              <w:jc w:val="center"/>
+              <w:cnfStyle w:val="000000100000" w:firstRow="0" w:lastRow="0" w:firstColumn="0" w:lastColumn="0" w:oddVBand="0" w:evenVBand="0" w:oddHBand="1" w:evenHBand="0" w:firstRowFirstColumn="0" w:firstRowLastColumn="0" w:lastRowFirstColumn="0" w:lastRowLastColumn="0"/>
+            </w:pPr>
+            <w:r>
+              <w:t>94.30%</w:t>
+            </w:r>
+          </w:p>
+        </w:tc>
+        <w:tc>
+          <w:tcPr>
+            <w:tcW w:w="1624" w:type="dxa"/>
+          </w:tcPr>
+          <w:p>
+            <w:pPr>
+              <w:jc w:val="center"/>
+              <w:cnfStyle w:val="000000100000" w:firstRow="0" w:lastRow="0" w:firstColumn="0" w:lastColumn="0" w:oddVBand="0" w:evenVBand="0" w:oddHBand="1" w:evenHBand="0" w:firstRowFirstColumn="0" w:firstRowLastColumn="0" w:lastRowFirstColumn="0" w:lastRowLastColumn="0"/>
+            </w:pPr>
+            <w:r>
+              <w:t>94.00%</w:t>
+            </w:r>
+          </w:p>
+        </w:tc>
+        <w:tc>
+          <w:tcPr>
+            <w:cnfStyle w:val="000100000000" w:firstRow="0" w:lastRow="0" w:firstColumn="0" w:lastColumn="1" w:oddVBand="0" w:evenVBand="0" w:oddHBand="0" w:evenHBand="0" w:firstRowFirstColumn="0" w:firstRowLastColumn="0" w:lastRowFirstColumn="0" w:lastRowLastColumn="0"/>
+            <w:tcW w:w="1623" w:type="dxa"/>
+          </w:tcPr>
+          <w:p>
+            <w:r>
+              <w:t>100s</w:t>
+            </w:r>
+          </w:p>
+        </w:tc>
+      </w:tr>
+    </w:tbl>
+    <w:p/>
+    <w:p>
+      <w:r>
+        <w:t xml:space="preserve">An additional refinement approach was by improving the model used. </w:t>
+      </w:r>
+      <w:r>
+        <w:t xml:space="preserve">Instead of training a separate model for the top layers, </w:t>
+      </w:r>
+      <w:r>
+        <w:t>the</w:t>
+      </w:r>
+      <w:r>
+        <w:t>y were</w:t>
+      </w:r>
+      <w:r>
+        <w:t xml:space="preserve"> joined into the </w:t>
+      </w:r>
+      <w:r>
+        <w:t xml:space="preserve">existing </w:t>
+      </w:r>
+      <w:r>
+        <w:t>VGG 16 model. T</w:t>
+      </w:r>
+      <w:r>
+        <w:t xml:space="preserve">he Jupyter notebook </w:t>
+      </w:r>
+      <w:r>
+        <w:t xml:space="preserve">for this approach is </w:t>
+      </w:r>
+      <w:r>
+        <w:t xml:space="preserve">in the </w:t>
       </w:r>
       <w:r>
         <w:rPr>
           <w:i/>
           <w:iCs/>
         </w:rPr>
-        <w:t>vgg16_</w:t>
+        <w:t>implementation/</w:t>
       </w:r>
       <w:r>
         <w:rPr>
           <w:i/>
           <w:iCs/>
         </w:rPr>
+        <w:t>vgg16_</w:t>
+      </w:r>
+      <w:r>
+        <w:rPr>
+          <w:i/>
+          <w:iCs/>
+        </w:rPr>
         <w:t>fine_tune</w:t>
       </w:r>
       <w:r>
@@ -2556,10 +3018,16 @@
         <w:t xml:space="preserve"> on all the images.</w:t>
       </w:r>
       <w:r>
-        <w:t xml:space="preserve"> This can be expected to produce an</w:t>
-      </w:r>
-      <w:r>
-        <w:t xml:space="preserve"> improvement over the second approach, where </w:t>
+        <w:t xml:space="preserve"> This produce an</w:t>
+      </w:r>
+      <w:r>
+        <w:t xml:space="preserve"> improvement over the second approach</w:t>
+      </w:r>
+      <w:r>
+        <w:t xml:space="preserve"> (shown below)</w:t>
+      </w:r>
+      <w:r>
+        <w:t xml:space="preserve">, where </w:t>
       </w:r>
       <w:r>
         <w:t>the convolutional layer weights remained those of the download VGG 16 weights</w:t>
@@ -8703,7 +9171,7 @@
 </file>
 
 <file path=customXml/itemProps2.xml><?xml version="1.0" encoding="utf-8"?>
-<ds:datastoreItem xmlns:ds="http://schemas.openxmlformats.org/officeDocument/2006/customXml" ds:itemID="{AF3FD496-6DAB-2B4B-9A09-DF24B546173B}">
+<ds:datastoreItem xmlns:ds="http://schemas.openxmlformats.org/officeDocument/2006/customXml" ds:itemID="{5B4AAA05-52D5-274C-9E28-6ABB4148A194}">
   <ds:schemaRefs>
     <ds:schemaRef ds:uri="http://schemas.openxmlformats.org/officeDocument/2006/bibliography"/>
   </ds:schemaRefs>

</xml_diff>